<commit_message>
added all files for the sem
</commit_message>
<xml_diff>
--- a/HWs/HW2/HW2-2022.docx
+++ b/HWs/HW2/HW2-2022.docx
@@ -2244,6 +2244,670 @@
     </w:p>
     <w:p>
       <w:pPr>
+        <w:pStyle w:val="Title"/>
+        <w:spacing w:before="0"/>
+        <w:ind w:left="100" w:firstLine="720"/>
+        <w:rPr>
+          <w:i w:val="0"/>
+          <w:iCs/>
+          <w:color w:val="1F497D" w:themeColor="text2"/>
+        </w:rPr>
+      </w:pPr>
+      <w:r>
+        <w:rPr>
+          <w:i w:val="0"/>
+          <w:iCs/>
+          <w:color w:val="1F497D" w:themeColor="text2"/>
+        </w:rPr>
+        <w:t xml:space="preserve">PROOF: </w:t>
+      </w:r>
+    </w:p>
+    <w:p>
+      <w:pPr>
+        <w:pStyle w:val="Title"/>
+        <w:spacing w:before="0"/>
+        <w:ind w:left="100" w:firstLine="720"/>
+        <w:rPr>
+          <w:b w:val="0"/>
+          <w:bCs w:val="0"/>
+          <w:i w:val="0"/>
+          <w:iCs/>
+          <w:color w:val="1F497D" w:themeColor="text2"/>
+        </w:rPr>
+      </w:pPr>
+      <w:r>
+        <w:rPr>
+          <w:b w:val="0"/>
+          <w:bCs w:val="0"/>
+          <w:i w:val="0"/>
+          <w:iCs/>
+          <w:color w:val="1F497D" w:themeColor="text2"/>
+        </w:rPr>
+        <w:t xml:space="preserve">The maximum value of </w:t>
+      </w:r>
+      <w:r>
+        <w:rPr>
+          <w:b w:val="0"/>
+          <w:bCs w:val="0"/>
+          <w:i w:val="0"/>
+          <w:iCs/>
+          <w:color w:val="1F497D" w:themeColor="text2"/>
+          <w:u w:val="single"/>
+        </w:rPr>
+        <w:t>empty</w:t>
+      </w:r>
+      <w:r>
+        <w:rPr>
+          <w:b w:val="0"/>
+          <w:bCs w:val="0"/>
+          <w:i w:val="0"/>
+          <w:iCs/>
+          <w:color w:val="1F497D" w:themeColor="text2"/>
+        </w:rPr>
+        <w:t xml:space="preserve"> is N whereas the minimum value of </w:t>
+      </w:r>
+      <w:r>
+        <w:rPr>
+          <w:b w:val="0"/>
+          <w:bCs w:val="0"/>
+          <w:i w:val="0"/>
+          <w:iCs/>
+          <w:color w:val="1F497D" w:themeColor="text2"/>
+          <w:u w:val="single"/>
+        </w:rPr>
+        <w:t>empty</w:t>
+      </w:r>
+      <w:r>
+        <w:rPr>
+          <w:b w:val="0"/>
+          <w:bCs w:val="0"/>
+          <w:i w:val="0"/>
+          <w:iCs/>
+          <w:color w:val="1F497D" w:themeColor="text2"/>
+        </w:rPr>
+        <w:t xml:space="preserve"> is 0.</w:t>
+      </w:r>
+    </w:p>
+    <w:p>
+      <w:pPr>
+        <w:pStyle w:val="Title"/>
+        <w:spacing w:before="0"/>
+        <w:ind w:left="100" w:firstLine="720"/>
+        <w:rPr>
+          <w:b w:val="0"/>
+          <w:bCs w:val="0"/>
+          <w:i w:val="0"/>
+          <w:iCs/>
+          <w:color w:val="1F497D" w:themeColor="text2"/>
+        </w:rPr>
+      </w:pPr>
+      <w:r>
+        <w:rPr>
+          <w:b w:val="0"/>
+          <w:bCs w:val="0"/>
+          <w:i w:val="0"/>
+          <w:iCs/>
+          <w:color w:val="1F497D" w:themeColor="text2"/>
+        </w:rPr>
+        <w:t xml:space="preserve">Lly, the maximum value of </w:t>
+      </w:r>
+      <w:r>
+        <w:rPr>
+          <w:b w:val="0"/>
+          <w:bCs w:val="0"/>
+          <w:i w:val="0"/>
+          <w:iCs/>
+          <w:color w:val="1F497D" w:themeColor="text2"/>
+          <w:u w:val="single"/>
+        </w:rPr>
+        <w:t>full</w:t>
+      </w:r>
+      <w:r>
+        <w:rPr>
+          <w:b w:val="0"/>
+          <w:bCs w:val="0"/>
+          <w:i w:val="0"/>
+          <w:iCs/>
+          <w:color w:val="1F497D" w:themeColor="text2"/>
+        </w:rPr>
+        <w:t xml:space="preserve"> is N, and the minimum value of </w:t>
+      </w:r>
+      <w:r>
+        <w:rPr>
+          <w:b w:val="0"/>
+          <w:bCs w:val="0"/>
+          <w:i w:val="0"/>
+          <w:iCs/>
+          <w:color w:val="1F497D" w:themeColor="text2"/>
+          <w:u w:val="single"/>
+        </w:rPr>
+        <w:t>full</w:t>
+      </w:r>
+      <w:r>
+        <w:rPr>
+          <w:b w:val="0"/>
+          <w:bCs w:val="0"/>
+          <w:i w:val="0"/>
+          <w:iCs/>
+          <w:color w:val="1F497D" w:themeColor="text2"/>
+        </w:rPr>
+        <w:t xml:space="preserve"> is 0.</w:t>
+      </w:r>
+    </w:p>
+    <w:p>
+      <w:pPr>
+        <w:pStyle w:val="Title"/>
+        <w:spacing w:before="0"/>
+        <w:ind w:left="100" w:firstLine="720"/>
+        <w:rPr>
+          <w:b w:val="0"/>
+          <w:bCs w:val="0"/>
+          <w:i w:val="0"/>
+          <w:iCs/>
+          <w:color w:val="1F497D" w:themeColor="text2"/>
+        </w:rPr>
+      </w:pPr>
+    </w:p>
+    <w:p>
+      <w:pPr>
+        <w:pStyle w:val="Title"/>
+        <w:spacing w:before="0"/>
+        <w:ind w:left="100" w:firstLine="720"/>
+        <w:rPr>
+          <w:b w:val="0"/>
+          <w:bCs w:val="0"/>
+          <w:i w:val="0"/>
+          <w:iCs/>
+          <w:color w:val="1F497D" w:themeColor="text2"/>
+        </w:rPr>
+      </w:pPr>
+      <w:r>
+        <w:rPr>
+          <w:b w:val="0"/>
+          <w:bCs w:val="0"/>
+          <w:i w:val="0"/>
+          <w:iCs/>
+          <w:color w:val="1F497D" w:themeColor="text2"/>
+        </w:rPr>
+        <w:t xml:space="preserve">For the number of times the </w:t>
+      </w:r>
+      <w:r>
+        <w:rPr>
+          <w:i w:val="0"/>
+          <w:iCs/>
+          <w:color w:val="1F497D" w:themeColor="text2"/>
+        </w:rPr>
+        <w:t>producer</w:t>
+      </w:r>
+      <w:r>
+        <w:rPr>
+          <w:b w:val="0"/>
+          <w:bCs w:val="0"/>
+          <w:i w:val="0"/>
+          <w:iCs/>
+          <w:color w:val="1F497D" w:themeColor="text2"/>
+        </w:rPr>
+        <w:t xml:space="preserve"> is going to </w:t>
+      </w:r>
+      <w:r>
+        <w:rPr>
+          <w:i w:val="0"/>
+          <w:iCs/>
+          <w:color w:val="1F497D" w:themeColor="text2"/>
+        </w:rPr>
+        <w:t>produce</w:t>
+      </w:r>
+      <w:r>
+        <w:rPr>
+          <w:b w:val="0"/>
+          <w:bCs w:val="0"/>
+          <w:i w:val="0"/>
+          <w:iCs/>
+          <w:color w:val="1F497D" w:themeColor="text2"/>
+        </w:rPr>
+        <w:t xml:space="preserve"> and decrease the </w:t>
+      </w:r>
+      <w:r>
+        <w:rPr>
+          <w:b w:val="0"/>
+          <w:bCs w:val="0"/>
+          <w:i w:val="0"/>
+          <w:iCs/>
+          <w:color w:val="1F497D" w:themeColor="text2"/>
+          <w:u w:val="single"/>
+        </w:rPr>
+        <w:t>empty</w:t>
+      </w:r>
+      <w:r>
+        <w:rPr>
+          <w:b w:val="0"/>
+          <w:bCs w:val="0"/>
+          <w:i w:val="0"/>
+          <w:iCs/>
+          <w:color w:val="1F497D" w:themeColor="text2"/>
+        </w:rPr>
+        <w:t xml:space="preserve"> value,  the </w:t>
+      </w:r>
+      <w:r>
+        <w:rPr>
+          <w:i w:val="0"/>
+          <w:iCs/>
+          <w:color w:val="1F497D" w:themeColor="text2"/>
+        </w:rPr>
+        <w:t>consumer</w:t>
+      </w:r>
+      <w:r>
+        <w:rPr>
+          <w:b w:val="0"/>
+          <w:bCs w:val="0"/>
+          <w:i w:val="0"/>
+          <w:iCs/>
+          <w:color w:val="1F497D" w:themeColor="text2"/>
+        </w:rPr>
+        <w:t xml:space="preserve"> is going to </w:t>
+      </w:r>
+      <w:r>
+        <w:rPr>
+          <w:i w:val="0"/>
+          <w:iCs/>
+          <w:color w:val="1F497D" w:themeColor="text2"/>
+        </w:rPr>
+        <w:t>consume</w:t>
+      </w:r>
+      <w:r>
+        <w:rPr>
+          <w:b w:val="0"/>
+          <w:bCs w:val="0"/>
+          <w:i w:val="0"/>
+          <w:iCs/>
+          <w:color w:val="1F497D" w:themeColor="text2"/>
+        </w:rPr>
+        <w:t xml:space="preserve"> for </w:t>
+      </w:r>
+      <w:r>
+        <w:rPr>
+          <w:i w:val="0"/>
+          <w:iCs/>
+          <w:color w:val="1F497D" w:themeColor="text2"/>
+        </w:rPr>
+        <w:t>less than or equal</w:t>
+      </w:r>
+      <w:r>
+        <w:rPr>
+          <w:b w:val="0"/>
+          <w:bCs w:val="0"/>
+          <w:i w:val="0"/>
+          <w:iCs/>
+          <w:color w:val="1F497D" w:themeColor="text2"/>
+        </w:rPr>
+        <w:t xml:space="preserve"> to the former.</w:t>
+      </w:r>
+    </w:p>
+    <w:p>
+      <w:pPr>
+        <w:pStyle w:val="Title"/>
+        <w:spacing w:before="0"/>
+        <w:ind w:left="100" w:firstLine="720"/>
+        <w:rPr>
+          <w:b w:val="0"/>
+          <w:bCs w:val="0"/>
+          <w:i w:val="0"/>
+          <w:iCs/>
+          <w:color w:val="1F497D" w:themeColor="text2"/>
+        </w:rPr>
+      </w:pPr>
+    </w:p>
+    <w:p>
+      <w:pPr>
+        <w:pStyle w:val="Title"/>
+        <w:spacing w:before="0"/>
+        <w:ind w:left="100" w:firstLine="720"/>
+        <w:rPr>
+          <w:i w:val="0"/>
+          <w:iCs/>
+          <w:color w:val="1F497D" w:themeColor="text2"/>
+        </w:rPr>
+      </w:pPr>
+      <w:r>
+        <w:rPr>
+          <w:b w:val="0"/>
+          <w:bCs w:val="0"/>
+          <w:i w:val="0"/>
+          <w:iCs/>
+          <w:color w:val="1F497D" w:themeColor="text2"/>
+        </w:rPr>
+        <w:t xml:space="preserve">Meaning, </w:t>
+      </w:r>
+      <w:r>
+        <w:rPr>
+          <w:b w:val="0"/>
+          <w:bCs w:val="0"/>
+          <w:i w:val="0"/>
+          <w:iCs/>
+          <w:color w:val="1F497D" w:themeColor="text2"/>
+        </w:rPr>
+        <w:t xml:space="preserve">that </w:t>
+      </w:r>
+      <w:r>
+        <w:rPr>
+          <w:b w:val="0"/>
+          <w:bCs w:val="0"/>
+          <w:i w:val="0"/>
+          <w:iCs/>
+          <w:color w:val="1F497D" w:themeColor="text2"/>
+        </w:rPr>
+        <w:t xml:space="preserve">the difference between the 2 can never be greater than the buffer size, i.e., </w:t>
+      </w:r>
+      <w:r>
+        <w:rPr>
+          <w:i w:val="0"/>
+          <w:iCs/>
+          <w:color w:val="1F497D" w:themeColor="text2"/>
+        </w:rPr>
+        <w:t>N</w:t>
+      </w:r>
+    </w:p>
+    <w:p>
+      <w:pPr>
+        <w:pStyle w:val="Title"/>
+        <w:spacing w:before="0"/>
+        <w:ind w:left="100" w:firstLine="720"/>
+        <w:rPr>
+          <w:b w:val="0"/>
+          <w:bCs w:val="0"/>
+          <w:i w:val="0"/>
+          <w:iCs/>
+          <w:color w:val="1F497D" w:themeColor="text2"/>
+        </w:rPr>
+      </w:pPr>
+    </w:p>
+    <w:p>
+      <w:pPr>
+        <w:pStyle w:val="Title"/>
+        <w:spacing w:before="0"/>
+        <w:ind w:left="100" w:firstLine="720"/>
+        <w:rPr>
+          <w:b w:val="0"/>
+          <w:bCs w:val="0"/>
+          <w:i w:val="0"/>
+          <w:iCs/>
+          <w:color w:val="1F497D" w:themeColor="text2"/>
+        </w:rPr>
+      </w:pPr>
+      <w:r>
+        <w:rPr>
+          <w:b w:val="0"/>
+          <w:bCs w:val="0"/>
+          <w:i w:val="0"/>
+          <w:iCs/>
+          <w:color w:val="1F497D" w:themeColor="text2"/>
+        </w:rPr>
+        <w:t xml:space="preserve">If </w:t>
+      </w:r>
+      <w:r>
+        <w:rPr>
+          <w:b w:val="0"/>
+          <w:bCs w:val="0"/>
+          <w:i w:val="0"/>
+          <w:iCs/>
+          <w:color w:val="1F497D" w:themeColor="text2"/>
+        </w:rPr>
+        <w:t xml:space="preserve">the </w:t>
+      </w:r>
+      <w:r>
+        <w:rPr>
+          <w:b w:val="0"/>
+          <w:bCs w:val="0"/>
+          <w:i w:val="0"/>
+          <w:iCs/>
+          <w:color w:val="1F497D" w:themeColor="text2"/>
+        </w:rPr>
+        <w:t xml:space="preserve">producer’s production is </w:t>
+      </w:r>
+      <w:r>
+        <w:rPr>
+          <w:i w:val="0"/>
+          <w:iCs/>
+          <w:color w:val="1F497D" w:themeColor="text2"/>
+        </w:rPr>
+        <w:t>X</w:t>
+      </w:r>
+      <w:r>
+        <w:rPr>
+          <w:b w:val="0"/>
+          <w:bCs w:val="0"/>
+          <w:i w:val="0"/>
+          <w:iCs/>
+          <w:color w:val="1F497D" w:themeColor="text2"/>
+        </w:rPr>
+        <w:t xml:space="preserve">, </w:t>
+      </w:r>
+      <w:r>
+        <w:rPr>
+          <w:b w:val="0"/>
+          <w:bCs w:val="0"/>
+          <w:i w:val="0"/>
+          <w:iCs/>
+          <w:color w:val="1F497D" w:themeColor="text2"/>
+        </w:rPr>
+        <w:t xml:space="preserve">the </w:t>
+      </w:r>
+      <w:r>
+        <w:rPr>
+          <w:b w:val="0"/>
+          <w:bCs w:val="0"/>
+          <w:i w:val="0"/>
+          <w:iCs/>
+          <w:color w:val="1F497D" w:themeColor="text2"/>
+        </w:rPr>
+        <w:t xml:space="preserve">consumer can consume </w:t>
+      </w:r>
+      <w:r>
+        <w:rPr>
+          <w:b w:val="0"/>
+          <w:bCs w:val="0"/>
+          <w:i w:val="0"/>
+          <w:iCs/>
+          <w:color w:val="1F497D" w:themeColor="text2"/>
+        </w:rPr>
+        <w:t xml:space="preserve">a </w:t>
+      </w:r>
+      <w:r>
+        <w:rPr>
+          <w:i w:val="0"/>
+          <w:iCs/>
+          <w:color w:val="1F497D" w:themeColor="text2"/>
+        </w:rPr>
+        <w:t>maximum</w:t>
+      </w:r>
+      <w:r>
+        <w:rPr>
+          <w:b w:val="0"/>
+          <w:bCs w:val="0"/>
+          <w:i w:val="0"/>
+          <w:iCs/>
+          <w:color w:val="1F497D" w:themeColor="text2"/>
+        </w:rPr>
+        <w:t xml:space="preserve"> of </w:t>
+      </w:r>
+      <w:r>
+        <w:rPr>
+          <w:i w:val="0"/>
+          <w:iCs/>
+          <w:color w:val="1F497D" w:themeColor="text2"/>
+        </w:rPr>
+        <w:t>X</w:t>
+      </w:r>
+      <w:r>
+        <w:rPr>
+          <w:b w:val="0"/>
+          <w:bCs w:val="0"/>
+          <w:i w:val="0"/>
+          <w:iCs/>
+          <w:color w:val="1F497D" w:themeColor="text2"/>
+        </w:rPr>
+        <w:t xml:space="preserve"> and cannot</w:t>
+      </w:r>
+      <w:r>
+        <w:rPr>
+          <w:b w:val="0"/>
+          <w:bCs w:val="0"/>
+          <w:i w:val="0"/>
+          <w:iCs/>
+          <w:color w:val="1F497D" w:themeColor="text2"/>
+        </w:rPr>
+        <w:t xml:space="preserve"> be </w:t>
+      </w:r>
+      <w:r>
+        <w:rPr>
+          <w:i w:val="0"/>
+          <w:iCs/>
+          <w:color w:val="1F497D" w:themeColor="text2"/>
+        </w:rPr>
+        <w:t>X+1.</w:t>
+      </w:r>
+    </w:p>
+    <w:p>
+      <w:pPr>
+        <w:pStyle w:val="Title"/>
+        <w:spacing w:before="0"/>
+        <w:ind w:left="100" w:firstLine="720"/>
+        <w:rPr>
+          <w:b w:val="0"/>
+          <w:bCs w:val="0"/>
+          <w:i w:val="0"/>
+          <w:iCs/>
+          <w:color w:val="1F497D" w:themeColor="text2"/>
+        </w:rPr>
+      </w:pPr>
+    </w:p>
+    <w:p>
+      <w:pPr>
+        <w:pStyle w:val="Title"/>
+        <w:spacing w:before="0"/>
+        <w:ind w:left="100" w:firstLine="720"/>
+        <w:rPr>
+          <w:b w:val="0"/>
+          <w:bCs w:val="0"/>
+          <w:i w:val="0"/>
+          <w:iCs/>
+          <w:color w:val="1F497D" w:themeColor="text2"/>
+        </w:rPr>
+      </w:pPr>
+      <w:r>
+        <w:rPr>
+          <w:b w:val="0"/>
+          <w:bCs w:val="0"/>
+          <w:i w:val="0"/>
+          <w:iCs/>
+          <w:color w:val="1F497D" w:themeColor="text2"/>
+        </w:rPr>
+        <w:t>Therefore, the difference cannot be less than 0.</w:t>
+      </w:r>
+    </w:p>
+    <w:p>
+      <w:pPr>
+        <w:pStyle w:val="Title"/>
+        <w:spacing w:before="0"/>
+        <w:ind w:left="100" w:firstLine="720"/>
+        <w:rPr>
+          <w:b w:val="0"/>
+          <w:bCs w:val="0"/>
+          <w:i w:val="0"/>
+          <w:iCs/>
+          <w:color w:val="1F497D" w:themeColor="text2"/>
+        </w:rPr>
+      </w:pPr>
+    </w:p>
+    <w:p>
+      <w:pPr>
+        <w:pStyle w:val="Title"/>
+        <w:spacing w:before="0"/>
+        <w:ind w:left="100" w:firstLine="720"/>
+        <w:rPr>
+          <w:b w:val="0"/>
+          <w:bCs w:val="0"/>
+          <w:i w:val="0"/>
+          <w:iCs/>
+        </w:rPr>
+      </w:pPr>
+      <w:r>
+        <w:rPr>
+          <w:b w:val="0"/>
+          <w:bCs w:val="0"/>
+          <w:i w:val="0"/>
+          <w:iCs/>
+          <w:color w:val="1F497D" w:themeColor="text2"/>
+        </w:rPr>
+        <w:t xml:space="preserve">Hence, the given statement: </w:t>
+      </w:r>
+      <w:r>
+        <w:rPr>
+          <w:i w:val="0"/>
+          <w:iCs/>
+          <w:color w:val="1F497D" w:themeColor="text2"/>
+        </w:rPr>
+        <w:t xml:space="preserve">0 ≤ end_P[empty] – end_P[full] ≤ N </w:t>
+      </w:r>
+      <w:r>
+        <w:rPr>
+          <w:b w:val="0"/>
+          <w:bCs w:val="0"/>
+          <w:i w:val="0"/>
+          <w:iCs/>
+          <w:color w:val="1F497D" w:themeColor="text2"/>
+        </w:rPr>
+        <w:t>is true.</w:t>
+      </w:r>
+    </w:p>
+    <w:p>
+      <w:pPr>
+        <w:pStyle w:val="Title"/>
+        <w:spacing w:before="0"/>
+        <w:ind w:left="100" w:firstLine="720"/>
+        <w:rPr>
+          <w:b w:val="0"/>
+          <w:bCs w:val="0"/>
+          <w:i w:val="0"/>
+          <w:iCs/>
+          <w:color w:val="1F497D" w:themeColor="text2"/>
+        </w:rPr>
+      </w:pPr>
+    </w:p>
+    <w:p>
+      <w:pPr>
+        <w:pStyle w:val="Title"/>
+        <w:spacing w:before="0"/>
+        <w:ind w:left="100" w:firstLine="720"/>
+        <w:rPr>
+          <w:b w:val="0"/>
+          <w:bCs w:val="0"/>
+          <w:color w:val="1F497D" w:themeColor="text2"/>
+        </w:rPr>
+      </w:pPr>
+    </w:p>
+    <w:p>
+      <w:pPr>
+        <w:pStyle w:val="Title"/>
+        <w:spacing w:before="0"/>
+        <w:ind w:left="100" w:firstLine="720"/>
+        <w:rPr>
+          <w:b w:val="0"/>
+          <w:bCs w:val="0"/>
+          <w:color w:val="1F497D" w:themeColor="text2"/>
+        </w:rPr>
+      </w:pPr>
+    </w:p>
+    <w:p>
+      <w:pPr>
+        <w:pStyle w:val="Title"/>
+        <w:spacing w:before="0"/>
+        <w:ind w:left="100" w:firstLine="720"/>
+        <w:rPr>
+          <w:b w:val="0"/>
+          <w:bCs w:val="0"/>
+          <w:color w:val="1F497D" w:themeColor="text2"/>
+        </w:rPr>
         <w:sectPr>
           <w:type w:val="continuous"/>
           <w:pgSz w:w="12240" w:h="15840"/>
@@ -2460,8 +3124,41 @@
     <w:p>
       <w:pPr>
         <w:pStyle w:val="ListParagraph"/>
+        <w:tabs>
+          <w:tab w:val="left" w:pos="1540"/>
+        </w:tabs>
+        <w:spacing w:before="1"/>
+        <w:ind w:left="720" w:firstLine="0"/>
+        <w:rPr>
+          <w:color w:val="1F497D" w:themeColor="text2"/>
+        </w:rPr>
+      </w:pPr>
+      <w:r>
+        <w:rPr>
+          <w:color w:val="1F497D" w:themeColor="text2"/>
+        </w:rPr>
+        <w:t xml:space="preserve">For a deadlock to occur following conditions </w:t>
+      </w:r>
+      <w:r>
+        <w:rPr>
+          <w:b/>
+          <w:bCs/>
+          <w:color w:val="1F497D" w:themeColor="text2"/>
+        </w:rPr>
+        <w:t xml:space="preserve">must </w:t>
+      </w:r>
+      <w:r>
+        <w:rPr>
+          <w:color w:val="1F497D" w:themeColor="text2"/>
+        </w:rPr>
+        <w:t xml:space="preserve">occur – </w:t>
+      </w:r>
+    </w:p>
+    <w:p>
+      <w:pPr>
+        <w:pStyle w:val="ListParagraph"/>
         <w:numPr>
-          <w:ilvl w:val="0"/>
+          <w:ilvl w:val="1"/>
           <w:numId w:val="7"/>
         </w:numPr>
         <w:tabs>
@@ -2469,18 +3166,192 @@
         </w:tabs>
         <w:spacing w:before="1"/>
         <w:rPr>
-          <w:b/>
-          <w:bCs/>
-          <w:color w:val="1F497D" w:themeColor="text2"/>
-        </w:rPr>
-      </w:pPr>
-      <w:r>
-        <w:rPr>
-          <w:i/>
-          <w:iCs/>
-          <w:color w:val="1F497D" w:themeColor="text2"/>
-        </w:rPr>
-        <w:t>cycle -&gt; deadlock</w:t>
+          <w:color w:val="1F497D" w:themeColor="text2"/>
+        </w:rPr>
+      </w:pPr>
+      <w:r>
+        <w:rPr>
+          <w:color w:val="1F497D" w:themeColor="text2"/>
+        </w:rPr>
+        <w:t>Mutual exclusion</w:t>
+      </w:r>
+    </w:p>
+    <w:p>
+      <w:pPr>
+        <w:pStyle w:val="ListParagraph"/>
+        <w:numPr>
+          <w:ilvl w:val="1"/>
+          <w:numId w:val="7"/>
+        </w:numPr>
+        <w:tabs>
+          <w:tab w:val="left" w:pos="1540"/>
+        </w:tabs>
+        <w:spacing w:before="1"/>
+        <w:rPr>
+          <w:color w:val="1F497D" w:themeColor="text2"/>
+        </w:rPr>
+      </w:pPr>
+      <w:r>
+        <w:rPr>
+          <w:color w:val="1F497D" w:themeColor="text2"/>
+        </w:rPr>
+        <w:t>Hold and wait</w:t>
+      </w:r>
+    </w:p>
+    <w:p>
+      <w:pPr>
+        <w:pStyle w:val="ListParagraph"/>
+        <w:numPr>
+          <w:ilvl w:val="1"/>
+          <w:numId w:val="7"/>
+        </w:numPr>
+        <w:tabs>
+          <w:tab w:val="left" w:pos="1540"/>
+        </w:tabs>
+        <w:spacing w:before="1"/>
+        <w:rPr>
+          <w:color w:val="1F497D" w:themeColor="text2"/>
+        </w:rPr>
+      </w:pPr>
+      <w:r>
+        <w:rPr>
+          <w:color w:val="1F497D" w:themeColor="text2"/>
+        </w:rPr>
+        <w:t>No preemption</w:t>
+      </w:r>
+    </w:p>
+    <w:p>
+      <w:pPr>
+        <w:pStyle w:val="ListParagraph"/>
+        <w:numPr>
+          <w:ilvl w:val="1"/>
+          <w:numId w:val="7"/>
+        </w:numPr>
+        <w:tabs>
+          <w:tab w:val="left" w:pos="1540"/>
+        </w:tabs>
+        <w:spacing w:before="1"/>
+        <w:rPr>
+          <w:color w:val="1F497D" w:themeColor="text2"/>
+        </w:rPr>
+      </w:pPr>
+      <w:r>
+        <w:rPr>
+          <w:color w:val="1F497D" w:themeColor="text2"/>
+        </w:rPr>
+        <w:t>Circular wait =&gt; this implies a cycle to be present in the graph</w:t>
+      </w:r>
+    </w:p>
+    <w:p>
+      <w:pPr>
+        <w:tabs>
+          <w:tab w:val="left" w:pos="1540"/>
+        </w:tabs>
+        <w:spacing w:before="1"/>
+        <w:ind w:left="1440"/>
+        <w:rPr>
+          <w:i/>
+          <w:iCs/>
+          <w:color w:val="1F497D" w:themeColor="text2"/>
+        </w:rPr>
+      </w:pPr>
+      <w:r>
+        <w:rPr>
+          <w:color w:val="1F497D" w:themeColor="text2"/>
+        </w:rPr>
+        <w:t xml:space="preserve">Hence, every </w:t>
+      </w:r>
+      <w:r>
+        <w:rPr>
+          <w:i/>
+          <w:iCs/>
+          <w:color w:val="1F497D" w:themeColor="text2"/>
+        </w:rPr>
+        <w:t>deadlock -&gt; cycle</w:t>
+      </w:r>
+    </w:p>
+    <w:p>
+      <w:pPr>
+        <w:tabs>
+          <w:tab w:val="left" w:pos="1540"/>
+        </w:tabs>
+        <w:spacing w:before="1"/>
+        <w:ind w:left="1440"/>
+        <w:rPr>
+          <w:color w:val="1F497D" w:themeColor="text2"/>
+        </w:rPr>
+      </w:pPr>
+      <w:r>
+        <w:rPr>
+          <w:color w:val="1F497D" w:themeColor="text2"/>
+        </w:rPr>
+        <w:t>Example</w:t>
+      </w:r>
+      <w:r>
+        <w:rPr>
+          <w:color w:val="1F497D" w:themeColor="text2"/>
+        </w:rPr>
+        <w:t>-</w:t>
+      </w:r>
+    </w:p>
+    <w:p>
+      <w:pPr>
+        <w:tabs>
+          <w:tab w:val="left" w:pos="1540"/>
+        </w:tabs>
+        <w:spacing w:before="1"/>
+        <w:ind w:left="1440"/>
+        <w:jc w:val="center"/>
+        <w:rPr>
+          <w:color w:val="1F497D" w:themeColor="text2"/>
+        </w:rPr>
+      </w:pPr>
+      <w:r>
+        <w:rPr>
+          <w:noProof/>
+          <w:color w:val="1F497D" w:themeColor="text2"/>
+        </w:rPr>
+        <w:drawing>
+          <wp:inline distT="0" distB="0" distL="0" distR="0" wp14:anchorId="2BB18208" wp14:editId="5E567FB4">
+            <wp:extent cx="3456198" cy="1432853"/>
+            <wp:effectExtent l="0" t="0" r="0" b="0"/>
+            <wp:docPr id="9" name="Picture 9"/>
+            <wp:cNvGraphicFramePr>
+              <a:graphicFrameLocks xmlns:a="http://schemas.openxmlformats.org/drawingml/2006/main" noChangeAspect="1"/>
+            </wp:cNvGraphicFramePr>
+            <a:graphic xmlns:a="http://schemas.openxmlformats.org/drawingml/2006/main">
+              <a:graphicData uri="http://schemas.openxmlformats.org/drawingml/2006/picture">
+                <pic:pic xmlns:pic="http://schemas.openxmlformats.org/drawingml/2006/picture">
+                  <pic:nvPicPr>
+                    <pic:cNvPr id="3" name="Picture 3"/>
+                    <pic:cNvPicPr/>
+                  </pic:nvPicPr>
+                  <pic:blipFill>
+                    <a:blip r:embed="rId9">
+                      <a:extLst>
+                        <a:ext uri="{28A0092B-C50C-407E-A947-70E740481C1C}">
+                          <a14:useLocalDpi xmlns:a14="http://schemas.microsoft.com/office/drawing/2010/main" val="0"/>
+                        </a:ext>
+                      </a:extLst>
+                    </a:blip>
+                    <a:stretch>
+                      <a:fillRect/>
+                    </a:stretch>
+                  </pic:blipFill>
+                  <pic:spPr>
+                    <a:xfrm>
+                      <a:off x="0" y="0"/>
+                      <a:ext cx="3485231" cy="1444889"/>
+                    </a:xfrm>
+                    <a:prstGeom prst="rect">
+                      <a:avLst/>
+                    </a:prstGeom>
+                  </pic:spPr>
+                </pic:pic>
+              </a:graphicData>
+            </a:graphic>
+          </wp:inline>
+        </w:drawing>
       </w:r>
     </w:p>
     <w:p>
@@ -2506,8 +3377,282 @@
           <w:iCs/>
           <w:color w:val="1F497D" w:themeColor="text2"/>
         </w:rPr>
-        <w:t>expedient &amp; knot -&gt; deadlock</w:t>
-      </w:r>
+        <w:t>cycle -&gt; deadlock</w:t>
+      </w:r>
+    </w:p>
+    <w:p>
+      <w:pPr>
+        <w:pStyle w:val="ListParagraph"/>
+        <w:tabs>
+          <w:tab w:val="left" w:pos="1540"/>
+        </w:tabs>
+        <w:spacing w:before="1"/>
+        <w:ind w:left="720" w:firstLine="0"/>
+        <w:rPr>
+          <w:color w:val="1F497D" w:themeColor="text2"/>
+        </w:rPr>
+      </w:pPr>
+      <w:r>
+        <w:rPr>
+          <w:color w:val="1F497D" w:themeColor="text2"/>
+        </w:rPr>
+        <w:t xml:space="preserve">If a graph contains cycle, a deadlock </w:t>
+      </w:r>
+      <w:r>
+        <w:rPr>
+          <w:b/>
+          <w:bCs/>
+          <w:color w:val="1F497D" w:themeColor="text2"/>
+        </w:rPr>
+        <w:t xml:space="preserve">may </w:t>
+      </w:r>
+      <w:r>
+        <w:rPr>
+          <w:color w:val="1F497D" w:themeColor="text2"/>
+        </w:rPr>
+        <w:t>exist.</w:t>
+      </w:r>
+    </w:p>
+    <w:p>
+      <w:pPr>
+        <w:pStyle w:val="ListParagraph"/>
+        <w:numPr>
+          <w:ilvl w:val="1"/>
+          <w:numId w:val="7"/>
+        </w:numPr>
+        <w:tabs>
+          <w:tab w:val="left" w:pos="1540"/>
+        </w:tabs>
+        <w:spacing w:before="1"/>
+        <w:rPr>
+          <w:color w:val="1F497D" w:themeColor="text2"/>
+        </w:rPr>
+      </w:pPr>
+      <w:r>
+        <w:rPr>
+          <w:color w:val="1F497D" w:themeColor="text2"/>
+        </w:rPr>
+        <w:t>If each resource type has exactly one instance, then a cycle implies that a deadlock has occurred.</w:t>
+      </w:r>
+    </w:p>
+    <w:p>
+      <w:pPr>
+        <w:pStyle w:val="ListParagraph"/>
+        <w:tabs>
+          <w:tab w:val="left" w:pos="1540"/>
+        </w:tabs>
+        <w:spacing w:before="1"/>
+        <w:ind w:left="1440" w:firstLine="0"/>
+        <w:jc w:val="center"/>
+        <w:rPr>
+          <w:color w:val="1F497D" w:themeColor="text2"/>
+        </w:rPr>
+      </w:pPr>
+      <w:r>
+        <w:rPr>
+          <w:noProof/>
+          <w:color w:val="1F497D" w:themeColor="text2"/>
+        </w:rPr>
+        <w:drawing>
+          <wp:inline distT="0" distB="0" distL="0" distR="0" wp14:anchorId="3D28FB7F" wp14:editId="254F8090">
+            <wp:extent cx="2859482" cy="1275855"/>
+            <wp:effectExtent l="0" t="0" r="0" b="0"/>
+            <wp:docPr id="1" name="Picture 1" descr="Diagram&#10;&#10;Description automatically generated"/>
+            <wp:cNvGraphicFramePr>
+              <a:graphicFrameLocks xmlns:a="http://schemas.openxmlformats.org/drawingml/2006/main" noChangeAspect="1"/>
+            </wp:cNvGraphicFramePr>
+            <a:graphic xmlns:a="http://schemas.openxmlformats.org/drawingml/2006/main">
+              <a:graphicData uri="http://schemas.openxmlformats.org/drawingml/2006/picture">
+                <pic:pic xmlns:pic="http://schemas.openxmlformats.org/drawingml/2006/picture">
+                  <pic:nvPicPr>
+                    <pic:cNvPr id="1" name="Picture 1" descr="Diagram&#10;&#10;Description automatically generated"/>
+                    <pic:cNvPicPr/>
+                  </pic:nvPicPr>
+                  <pic:blipFill>
+                    <a:blip r:embed="rId10">
+                      <a:extLst>
+                        <a:ext uri="{28A0092B-C50C-407E-A947-70E740481C1C}">
+                          <a14:useLocalDpi xmlns:a14="http://schemas.microsoft.com/office/drawing/2010/main" val="0"/>
+                        </a:ext>
+                      </a:extLst>
+                    </a:blip>
+                    <a:stretch>
+                      <a:fillRect/>
+                    </a:stretch>
+                  </pic:blipFill>
+                  <pic:spPr>
+                    <a:xfrm>
+                      <a:off x="0" y="0"/>
+                      <a:ext cx="2870138" cy="1280610"/>
+                    </a:xfrm>
+                    <a:prstGeom prst="rect">
+                      <a:avLst/>
+                    </a:prstGeom>
+                  </pic:spPr>
+                </pic:pic>
+              </a:graphicData>
+            </a:graphic>
+          </wp:inline>
+        </w:drawing>
+      </w:r>
+    </w:p>
+    <w:p>
+      <w:pPr>
+        <w:pStyle w:val="ListParagraph"/>
+        <w:numPr>
+          <w:ilvl w:val="1"/>
+          <w:numId w:val="7"/>
+        </w:numPr>
+        <w:tabs>
+          <w:tab w:val="left" w:pos="1540"/>
+        </w:tabs>
+        <w:spacing w:before="1"/>
+        <w:rPr>
+          <w:color w:val="1F497D" w:themeColor="text2"/>
+        </w:rPr>
+      </w:pPr>
+      <w:r>
+        <w:rPr>
+          <w:color w:val="1F497D" w:themeColor="text2"/>
+        </w:rPr>
+        <w:t xml:space="preserve">If each resource type has several instances, then a cycle does not necessarily imply a deadlock. The cycle is just a necessary but not a sufficient condition for </w:t>
+      </w:r>
+      <w:r>
+        <w:rPr>
+          <w:color w:val="1F497D" w:themeColor="text2"/>
+        </w:rPr>
+        <w:t xml:space="preserve">a </w:t>
+      </w:r>
+      <w:r>
+        <w:rPr>
+          <w:color w:val="1F497D" w:themeColor="text2"/>
+        </w:rPr>
+        <w:t>deadlock to occur.</w:t>
+      </w:r>
+    </w:p>
+    <w:p>
+      <w:pPr>
+        <w:pStyle w:val="ListParagraph"/>
+        <w:tabs>
+          <w:tab w:val="left" w:pos="1540"/>
+        </w:tabs>
+        <w:spacing w:before="1"/>
+        <w:ind w:left="1440" w:firstLine="0"/>
+        <w:jc w:val="center"/>
+        <w:rPr>
+          <w:color w:val="1F497D" w:themeColor="text2"/>
+        </w:rPr>
+      </w:pPr>
+      <w:r>
+        <w:rPr>
+          <w:noProof/>
+          <w:color w:val="1F497D" w:themeColor="text2"/>
+        </w:rPr>
+        <w:drawing>
+          <wp:inline distT="0" distB="0" distL="0" distR="0" wp14:anchorId="3210B34F" wp14:editId="26762A8B">
+            <wp:extent cx="4235976" cy="1494691"/>
+            <wp:effectExtent l="0" t="0" r="0" b="0"/>
+            <wp:docPr id="2" name="Picture 2"/>
+            <wp:cNvGraphicFramePr>
+              <a:graphicFrameLocks xmlns:a="http://schemas.openxmlformats.org/drawingml/2006/main" noChangeAspect="1"/>
+            </wp:cNvGraphicFramePr>
+            <a:graphic xmlns:a="http://schemas.openxmlformats.org/drawingml/2006/main">
+              <a:graphicData uri="http://schemas.openxmlformats.org/drawingml/2006/picture">
+                <pic:pic xmlns:pic="http://schemas.openxmlformats.org/drawingml/2006/picture">
+                  <pic:nvPicPr>
+                    <pic:cNvPr id="2" name="Picture 2"/>
+                    <pic:cNvPicPr/>
+                  </pic:nvPicPr>
+                  <pic:blipFill rotWithShape="1">
+                    <a:blip r:embed="rId11">
+                      <a:extLst>
+                        <a:ext uri="{28A0092B-C50C-407E-A947-70E740481C1C}">
+                          <a14:useLocalDpi xmlns:a14="http://schemas.microsoft.com/office/drawing/2010/main" val="0"/>
+                        </a:ext>
+                      </a:extLst>
+                    </a:blip>
+                    <a:srcRect l="13227" t="62771" r="-13227" b="-818"/>
+                    <a:stretch/>
+                  </pic:blipFill>
+                  <pic:spPr bwMode="auto">
+                    <a:xfrm>
+                      <a:off x="0" y="0"/>
+                      <a:ext cx="4253854" cy="1500999"/>
+                    </a:xfrm>
+                    <a:prstGeom prst="rect">
+                      <a:avLst/>
+                    </a:prstGeom>
+                    <a:ln>
+                      <a:noFill/>
+                    </a:ln>
+                    <a:extLst>
+                      <a:ext uri="{53640926-AAD7-44D8-BBD7-CCE9431645EC}">
+                        <a14:shadowObscured xmlns:a14="http://schemas.microsoft.com/office/drawing/2010/main"/>
+                      </a:ext>
+                    </a:extLst>
+                  </pic:spPr>
+                </pic:pic>
+              </a:graphicData>
+            </a:graphic>
+          </wp:inline>
+        </w:drawing>
+      </w:r>
+    </w:p>
+    <w:p>
+      <w:pPr>
+        <w:pStyle w:val="ListParagraph"/>
+        <w:tabs>
+          <w:tab w:val="left" w:pos="1540"/>
+        </w:tabs>
+        <w:spacing w:before="1"/>
+        <w:ind w:left="1440" w:firstLine="0"/>
+        <w:jc w:val="center"/>
+        <w:rPr>
+          <w:color w:val="1F497D" w:themeColor="text2"/>
+        </w:rPr>
+      </w:pPr>
+    </w:p>
+    <w:p>
+      <w:pPr>
+        <w:pStyle w:val="ListParagraph"/>
+        <w:tabs>
+          <w:tab w:val="left" w:pos="1540"/>
+        </w:tabs>
+        <w:spacing w:before="1"/>
+        <w:ind w:left="1440" w:firstLine="0"/>
+        <w:jc w:val="center"/>
+        <w:rPr>
+          <w:color w:val="1F497D" w:themeColor="text2"/>
+        </w:rPr>
+      </w:pPr>
+    </w:p>
+    <w:p>
+      <w:pPr>
+        <w:pStyle w:val="ListParagraph"/>
+        <w:tabs>
+          <w:tab w:val="left" w:pos="1540"/>
+        </w:tabs>
+        <w:spacing w:before="1"/>
+        <w:ind w:left="1440" w:firstLine="0"/>
+        <w:jc w:val="center"/>
+        <w:rPr>
+          <w:color w:val="1F497D" w:themeColor="text2"/>
+        </w:rPr>
+      </w:pPr>
+    </w:p>
+    <w:p>
+      <w:pPr>
+        <w:pStyle w:val="ListParagraph"/>
+        <w:tabs>
+          <w:tab w:val="left" w:pos="1540"/>
+        </w:tabs>
+        <w:spacing w:before="1"/>
+        <w:ind w:left="1440" w:firstLine="0"/>
+        <w:jc w:val="center"/>
+        <w:rPr>
+          <w:color w:val="1F497D" w:themeColor="text2"/>
+        </w:rPr>
+      </w:pPr>
     </w:p>
     <w:p>
       <w:pPr>
@@ -2532,64 +3677,340 @@
           <w:iCs/>
           <w:color w:val="1F497D" w:themeColor="text2"/>
         </w:rPr>
-        <w:t>deadlock -&gt; knot</w:t>
-      </w:r>
-    </w:p>
-    <w:p>
-      <w:pPr>
+        <w:lastRenderedPageBreak/>
+        <w:t>expedient &amp; knot -&gt; deadlock</w:t>
+      </w:r>
+    </w:p>
+    <w:p>
+      <w:pPr>
+        <w:pStyle w:val="ListParagraph"/>
         <w:tabs>
           <w:tab w:val="left" w:pos="1540"/>
         </w:tabs>
         <w:spacing w:before="1"/>
-      </w:pPr>
-    </w:p>
-    <w:p>
-      <w:pPr>
+        <w:ind w:left="720" w:firstLine="0"/>
+        <w:rPr>
+          <w:color w:val="1F497D" w:themeColor="text2"/>
+        </w:rPr>
+      </w:pPr>
+      <w:r>
+        <w:rPr>
+          <w:color w:val="1F497D" w:themeColor="text2"/>
+          <w:u w:val="single"/>
+        </w:rPr>
+        <w:t>Expedient state</w:t>
+      </w:r>
+      <w:r>
+        <w:rPr>
+          <w:color w:val="1F497D" w:themeColor="text2"/>
+        </w:rPr>
+        <w:t>: All processes with outstanding requests that are blocked are said to be in the expedient state.</w:t>
+      </w:r>
+    </w:p>
+    <w:p>
+      <w:pPr>
+        <w:pStyle w:val="ListParagraph"/>
         <w:tabs>
           <w:tab w:val="left" w:pos="1540"/>
         </w:tabs>
         <w:spacing w:before="1"/>
-      </w:pPr>
-    </w:p>
-    <w:p>
-      <w:pPr>
+        <w:ind w:left="720" w:firstLine="0"/>
+        <w:jc w:val="center"/>
+        <w:rPr>
+          <w:b/>
+          <w:bCs/>
+          <w:color w:val="1F497D" w:themeColor="text2"/>
+        </w:rPr>
+      </w:pPr>
+      <w:r>
+        <w:rPr>
+          <w:b/>
+          <w:bCs/>
+          <w:noProof/>
+          <w:color w:val="1F497D" w:themeColor="text2"/>
+        </w:rPr>
+        <w:drawing>
+          <wp:inline distT="0" distB="0" distL="0" distR="0" wp14:anchorId="7B756E32" wp14:editId="681D4C8C">
+            <wp:extent cx="2549560" cy="1315217"/>
+            <wp:effectExtent l="0" t="0" r="0" b="0"/>
+            <wp:docPr id="4" name="Picture 4"/>
+            <wp:cNvGraphicFramePr>
+              <a:graphicFrameLocks xmlns:a="http://schemas.openxmlformats.org/drawingml/2006/main" noChangeAspect="1"/>
+            </wp:cNvGraphicFramePr>
+            <a:graphic xmlns:a="http://schemas.openxmlformats.org/drawingml/2006/main">
+              <a:graphicData uri="http://schemas.openxmlformats.org/drawingml/2006/picture">
+                <pic:pic xmlns:pic="http://schemas.openxmlformats.org/drawingml/2006/picture">
+                  <pic:nvPicPr>
+                    <pic:cNvPr id="4" name="Picture 4"/>
+                    <pic:cNvPicPr/>
+                  </pic:nvPicPr>
+                  <pic:blipFill rotWithShape="1">
+                    <a:blip r:embed="rId12">
+                      <a:extLst>
+                        <a:ext uri="{28A0092B-C50C-407E-A947-70E740481C1C}">
+                          <a14:useLocalDpi xmlns:a14="http://schemas.microsoft.com/office/drawing/2010/main" val="0"/>
+                        </a:ext>
+                      </a:extLst>
+                    </a:blip>
+                    <a:srcRect l="13901" t="1692" b="52178"/>
+                    <a:stretch/>
+                  </pic:blipFill>
+                  <pic:spPr bwMode="auto">
+                    <a:xfrm>
+                      <a:off x="0" y="0"/>
+                      <a:ext cx="2571336" cy="1326450"/>
+                    </a:xfrm>
+                    <a:prstGeom prst="rect">
+                      <a:avLst/>
+                    </a:prstGeom>
+                    <a:ln>
+                      <a:noFill/>
+                    </a:ln>
+                    <a:extLst>
+                      <a:ext uri="{53640926-AAD7-44D8-BBD7-CCE9431645EC}">
+                        <a14:shadowObscured xmlns:a14="http://schemas.microsoft.com/office/drawing/2010/main"/>
+                      </a:ext>
+                    </a:extLst>
+                  </pic:spPr>
+                </pic:pic>
+              </a:graphicData>
+            </a:graphic>
+          </wp:inline>
+        </w:drawing>
+      </w:r>
+    </w:p>
+    <w:p>
+      <w:pPr>
+        <w:pStyle w:val="ListParagraph"/>
         <w:tabs>
           <w:tab w:val="left" w:pos="1540"/>
         </w:tabs>
         <w:spacing w:before="1"/>
-      </w:pPr>
-    </w:p>
-    <w:p>
-      <w:pPr>
+        <w:ind w:left="720" w:firstLine="0"/>
+        <w:rPr>
+          <w:color w:val="1F497D" w:themeColor="text2"/>
+        </w:rPr>
+      </w:pPr>
+      <w:r>
+        <w:rPr>
+          <w:color w:val="1F497D" w:themeColor="text2"/>
+          <w:u w:val="single"/>
+        </w:rPr>
+        <w:t>Knot</w:t>
+      </w:r>
+      <w:r>
+        <w:rPr>
+          <w:color w:val="1F497D" w:themeColor="text2"/>
+        </w:rPr>
+        <w:t>:</w:t>
+      </w:r>
+      <w:r>
+        <w:rPr>
+          <w:color w:val="1F497D" w:themeColor="text2"/>
+        </w:rPr>
+        <w:t xml:space="preserve"> k is a non-empty set of nodes with the property that for all nodes z in k is reachable(z) = k</w:t>
+      </w:r>
+    </w:p>
+    <w:p>
+      <w:pPr>
+        <w:pStyle w:val="ListParagraph"/>
         <w:tabs>
           <w:tab w:val="left" w:pos="1540"/>
         </w:tabs>
         <w:spacing w:before="1"/>
-      </w:pPr>
-    </w:p>
-    <w:p>
-      <w:pPr>
+        <w:ind w:left="720" w:firstLine="0"/>
+        <w:jc w:val="center"/>
+        <w:rPr>
+          <w:color w:val="1F497D" w:themeColor="text2"/>
+        </w:rPr>
+      </w:pPr>
+      <w:r>
+        <w:rPr>
+          <w:b/>
+          <w:bCs/>
+          <w:noProof/>
+          <w:color w:val="1F497D" w:themeColor="text2"/>
+        </w:rPr>
+        <w:drawing>
+          <wp:inline distT="0" distB="0" distL="0" distR="0" wp14:anchorId="7436435F" wp14:editId="6BDA1334">
+            <wp:extent cx="3224185" cy="1233654"/>
+            <wp:effectExtent l="0" t="0" r="0" b="0"/>
+            <wp:docPr id="5" name="Picture 5" descr="Diagram&#10;&#10;Description automatically generated"/>
+            <wp:cNvGraphicFramePr>
+              <a:graphicFrameLocks xmlns:a="http://schemas.openxmlformats.org/drawingml/2006/main" noChangeAspect="1"/>
+            </wp:cNvGraphicFramePr>
+            <a:graphic xmlns:a="http://schemas.openxmlformats.org/drawingml/2006/main">
+              <a:graphicData uri="http://schemas.openxmlformats.org/drawingml/2006/picture">
+                <pic:pic xmlns:pic="http://schemas.openxmlformats.org/drawingml/2006/picture">
+                  <pic:nvPicPr>
+                    <pic:cNvPr id="5" name="Picture 5" descr="Diagram&#10;&#10;Description automatically generated"/>
+                    <pic:cNvPicPr/>
+                  </pic:nvPicPr>
+                  <pic:blipFill rotWithShape="1">
+                    <a:blip r:embed="rId12">
+                      <a:extLst>
+                        <a:ext uri="{28A0092B-C50C-407E-A947-70E740481C1C}">
+                          <a14:useLocalDpi xmlns:a14="http://schemas.microsoft.com/office/drawing/2010/main" val="0"/>
+                        </a:ext>
+                      </a:extLst>
+                    </a:blip>
+                    <a:srcRect t="61244" r="2475"/>
+                    <a:stretch/>
+                  </pic:blipFill>
+                  <pic:spPr bwMode="auto">
+                    <a:xfrm>
+                      <a:off x="0" y="0"/>
+                      <a:ext cx="3257298" cy="1246324"/>
+                    </a:xfrm>
+                    <a:prstGeom prst="rect">
+                      <a:avLst/>
+                    </a:prstGeom>
+                    <a:ln>
+                      <a:noFill/>
+                    </a:ln>
+                    <a:extLst>
+                      <a:ext uri="{53640926-AAD7-44D8-BBD7-CCE9431645EC}">
+                        <a14:shadowObscured xmlns:a14="http://schemas.microsoft.com/office/drawing/2010/main"/>
+                      </a:ext>
+                    </a:extLst>
+                  </pic:spPr>
+                </pic:pic>
+              </a:graphicData>
+            </a:graphic>
+          </wp:inline>
+        </w:drawing>
+      </w:r>
+    </w:p>
+    <w:p>
+      <w:pPr>
+        <w:pStyle w:val="ListParagraph"/>
         <w:tabs>
           <w:tab w:val="left" w:pos="1540"/>
         </w:tabs>
         <w:spacing w:before="1"/>
-      </w:pPr>
-    </w:p>
-    <w:p>
-      <w:pPr>
+        <w:ind w:left="720" w:firstLine="0"/>
+        <w:rPr>
+          <w:color w:val="1F497D" w:themeColor="text2"/>
+        </w:rPr>
+      </w:pPr>
+      <w:r>
+        <w:rPr>
+          <w:color w:val="1F497D" w:themeColor="text2"/>
+        </w:rPr>
+        <w:t xml:space="preserve">As we can see in the above examples, either of the conditions </w:t>
+      </w:r>
+      <w:r>
+        <w:rPr>
+          <w:color w:val="1F497D" w:themeColor="text2"/>
+        </w:rPr>
+        <w:t>do not lead to</w:t>
+      </w:r>
+      <w:r>
+        <w:rPr>
+          <w:color w:val="1F497D" w:themeColor="text2"/>
+        </w:rPr>
+        <w:t xml:space="preserve"> </w:t>
+      </w:r>
+      <w:r>
+        <w:rPr>
+          <w:color w:val="1F497D" w:themeColor="text2"/>
+        </w:rPr>
+        <w:t>deadlock. Both the conditions if they come together, the resultant is a deadlock. As shown in the below image.</w:t>
+      </w:r>
+    </w:p>
+    <w:p>
+      <w:pPr>
+        <w:pStyle w:val="ListParagraph"/>
         <w:tabs>
           <w:tab w:val="left" w:pos="1540"/>
         </w:tabs>
         <w:spacing w:before="1"/>
-      </w:pPr>
-    </w:p>
-    <w:p>
-      <w:pPr>
+        <w:ind w:left="720" w:firstLine="0"/>
+        <w:jc w:val="center"/>
+        <w:rPr>
+          <w:color w:val="1F497D" w:themeColor="text2"/>
+        </w:rPr>
+      </w:pPr>
+      <w:r>
+        <w:rPr>
+          <w:noProof/>
+          <w:color w:val="1F497D" w:themeColor="text2"/>
+        </w:rPr>
+        <w:drawing>
+          <wp:inline distT="0" distB="0" distL="0" distR="0" wp14:anchorId="6B8771B0" wp14:editId="10EEC066">
+            <wp:extent cx="2524202" cy="1331301"/>
+            <wp:effectExtent l="0" t="0" r="0" b="0"/>
+            <wp:docPr id="6" name="Picture 6"/>
+            <wp:cNvGraphicFramePr>
+              <a:graphicFrameLocks xmlns:a="http://schemas.openxmlformats.org/drawingml/2006/main" noChangeAspect="1"/>
+            </wp:cNvGraphicFramePr>
+            <a:graphic xmlns:a="http://schemas.openxmlformats.org/drawingml/2006/main">
+              <a:graphicData uri="http://schemas.openxmlformats.org/drawingml/2006/picture">
+                <pic:pic xmlns:pic="http://schemas.openxmlformats.org/drawingml/2006/picture">
+                  <pic:nvPicPr>
+                    <pic:cNvPr id="6" name="Picture 6"/>
+                    <pic:cNvPicPr/>
+                  </pic:nvPicPr>
+                  <pic:blipFill rotWithShape="1">
+                    <a:blip r:embed="rId13">
+                      <a:extLst>
+                        <a:ext uri="{28A0092B-C50C-407E-A947-70E740481C1C}">
+                          <a14:useLocalDpi xmlns:a14="http://schemas.microsoft.com/office/drawing/2010/main" val="0"/>
+                        </a:ext>
+                      </a:extLst>
+                    </a:blip>
+                    <a:srcRect l="23861" t="76333"/>
+                    <a:stretch/>
+                  </pic:blipFill>
+                  <pic:spPr bwMode="auto">
+                    <a:xfrm>
+                      <a:off x="0" y="0"/>
+                      <a:ext cx="2533666" cy="1336292"/>
+                    </a:xfrm>
+                    <a:prstGeom prst="rect">
+                      <a:avLst/>
+                    </a:prstGeom>
+                    <a:ln>
+                      <a:noFill/>
+                    </a:ln>
+                    <a:extLst>
+                      <a:ext uri="{53640926-AAD7-44D8-BBD7-CCE9431645EC}">
+                        <a14:shadowObscured xmlns:a14="http://schemas.microsoft.com/office/drawing/2010/main"/>
+                      </a:ext>
+                    </a:extLst>
+                  </pic:spPr>
+                </pic:pic>
+              </a:graphicData>
+            </a:graphic>
+          </wp:inline>
+        </w:drawing>
+      </w:r>
+    </w:p>
+    <w:p>
+      <w:pPr>
+        <w:pStyle w:val="ListParagraph"/>
+        <w:numPr>
+          <w:ilvl w:val="0"/>
+          <w:numId w:val="7"/>
+        </w:numPr>
         <w:tabs>
           <w:tab w:val="left" w:pos="1540"/>
         </w:tabs>
         <w:spacing w:before="1"/>
-      </w:pPr>
+        <w:rPr>
+          <w:b/>
+          <w:bCs/>
+          <w:color w:val="1F497D" w:themeColor="text2"/>
+        </w:rPr>
+      </w:pPr>
+      <w:r>
+        <w:rPr>
+          <w:i/>
+          <w:iCs/>
+          <w:color w:val="1F497D" w:themeColor="text2"/>
+        </w:rPr>
+        <w:t>deadlock -&gt; knot</w:t>
+      </w:r>
     </w:p>
     <w:p>
       <w:pPr>
@@ -2598,6 +4019,109 @@
         </w:tabs>
         <w:spacing w:before="1"/>
       </w:pPr>
+      <w:r>
+        <w:tab/>
+      </w:r>
+      <w:r>
+        <w:rPr>
+          <w:noProof/>
+        </w:rPr>
+        <w:drawing>
+          <wp:inline distT="0" distB="0" distL="0" distR="0" wp14:anchorId="16A1FBA0" wp14:editId="5F3EEBCF">
+            <wp:extent cx="1851261" cy="1735918"/>
+            <wp:effectExtent l="0" t="0" r="0" b="0"/>
+            <wp:docPr id="8" name="Picture 8" descr="Diagram&#10;&#10;Description automatically generated"/>
+            <wp:cNvGraphicFramePr>
+              <a:graphicFrameLocks xmlns:a="http://schemas.openxmlformats.org/drawingml/2006/main" noChangeAspect="1"/>
+            </wp:cNvGraphicFramePr>
+            <a:graphic xmlns:a="http://schemas.openxmlformats.org/drawingml/2006/main">
+              <a:graphicData uri="http://schemas.openxmlformats.org/drawingml/2006/picture">
+                <pic:pic xmlns:pic="http://schemas.openxmlformats.org/drawingml/2006/picture">
+                  <pic:nvPicPr>
+                    <pic:cNvPr id="8" name="Picture 8" descr="Diagram&#10;&#10;Description automatically generated"/>
+                    <pic:cNvPicPr/>
+                  </pic:nvPicPr>
+                  <pic:blipFill>
+                    <a:blip r:embed="rId14">
+                      <a:extLst>
+                        <a:ext uri="{28A0092B-C50C-407E-A947-70E740481C1C}">
+                          <a14:useLocalDpi xmlns:a14="http://schemas.microsoft.com/office/drawing/2010/main" val="0"/>
+                        </a:ext>
+                      </a:extLst>
+                    </a:blip>
+                    <a:stretch>
+                      <a:fillRect/>
+                    </a:stretch>
+                  </pic:blipFill>
+                  <pic:spPr>
+                    <a:xfrm>
+                      <a:off x="0" y="0"/>
+                      <a:ext cx="1868812" cy="1752375"/>
+                    </a:xfrm>
+                    <a:prstGeom prst="rect">
+                      <a:avLst/>
+                    </a:prstGeom>
+                  </pic:spPr>
+                </pic:pic>
+              </a:graphicData>
+            </a:graphic>
+          </wp:inline>
+        </w:drawing>
+      </w:r>
+      <w:r>
+        <w:rPr>
+          <w:noProof/>
+          <w:color w:val="1F497D" w:themeColor="text2"/>
+        </w:rPr>
+        <w:drawing>
+          <wp:inline distT="0" distB="0" distL="0" distR="0" wp14:anchorId="3314F90E" wp14:editId="34F98223">
+            <wp:extent cx="1700689" cy="1432560"/>
+            <wp:effectExtent l="0" t="0" r="0" b="0"/>
+            <wp:docPr id="7" name="Picture 7" descr="Diagram, engineering drawing&#10;&#10;Description automatically generated"/>
+            <wp:cNvGraphicFramePr>
+              <a:graphicFrameLocks xmlns:a="http://schemas.openxmlformats.org/drawingml/2006/main" noChangeAspect="1"/>
+            </wp:cNvGraphicFramePr>
+            <a:graphic xmlns:a="http://schemas.openxmlformats.org/drawingml/2006/main">
+              <a:graphicData uri="http://schemas.openxmlformats.org/drawingml/2006/picture">
+                <pic:pic xmlns:pic="http://schemas.openxmlformats.org/drawingml/2006/picture">
+                  <pic:nvPicPr>
+                    <pic:cNvPr id="7" name="Picture 7" descr="Diagram, engineering drawing&#10;&#10;Description automatically generated"/>
+                    <pic:cNvPicPr/>
+                  </pic:nvPicPr>
+                  <pic:blipFill rotWithShape="1">
+                    <a:blip r:embed="rId9">
+                      <a:extLst>
+                        <a:ext uri="{28A0092B-C50C-407E-A947-70E740481C1C}">
+                          <a14:useLocalDpi xmlns:a14="http://schemas.microsoft.com/office/drawing/2010/main" val="0"/>
+                        </a:ext>
+                      </a:extLst>
+                    </a:blip>
+                    <a:srcRect l="50783"/>
+                    <a:stretch/>
+                  </pic:blipFill>
+                  <pic:spPr bwMode="auto">
+                    <a:xfrm>
+                      <a:off x="0" y="0"/>
+                      <a:ext cx="1715326" cy="1444889"/>
+                    </a:xfrm>
+                    <a:prstGeom prst="rect">
+                      <a:avLst/>
+                    </a:prstGeom>
+                    <a:ln>
+                      <a:noFill/>
+                    </a:ln>
+                    <a:extLst>
+                      <a:ext uri="{53640926-AAD7-44D8-BBD7-CCE9431645EC}">
+                        <a14:shadowObscured xmlns:a14="http://schemas.microsoft.com/office/drawing/2010/main"/>
+                      </a:ext>
+                    </a:extLst>
+                  </pic:spPr>
+                </pic:pic>
+              </a:graphicData>
+            </a:graphic>
+          </wp:inline>
+        </w:drawing>
+      </w:r>
     </w:p>
     <w:p>
       <w:pPr>
@@ -2605,7 +4129,34 @@
           <w:tab w:val="left" w:pos="1540"/>
         </w:tabs>
         <w:spacing w:before="1"/>
-      </w:pPr>
+        <w:rPr>
+          <w:color w:val="1F497D" w:themeColor="text2"/>
+        </w:rPr>
+      </w:pPr>
+      <w:r>
+        <w:rPr>
+          <w:color w:val="1F497D" w:themeColor="text2"/>
+        </w:rPr>
+        <w:t xml:space="preserve">In the </w:t>
+      </w:r>
+      <w:r>
+        <w:rPr>
+          <w:color w:val="1F497D" w:themeColor="text2"/>
+        </w:rPr>
+        <w:t xml:space="preserve">above examples, </w:t>
+      </w:r>
+      <w:r>
+        <w:rPr>
+          <w:color w:val="1F497D" w:themeColor="text2"/>
+        </w:rPr>
+        <w:t xml:space="preserve">the </w:t>
+      </w:r>
+      <w:r>
+        <w:rPr>
+          <w:color w:val="1F497D" w:themeColor="text2"/>
+        </w:rPr>
+        <w:t xml:space="preserve">deadlock has been detected for the processes. </w:t>
+      </w:r>
     </w:p>
     <w:p>
       <w:pPr>
@@ -2613,7 +4164,22 @@
           <w:tab w:val="left" w:pos="1540"/>
         </w:tabs>
         <w:spacing w:before="1"/>
-      </w:pPr>
+        <w:rPr>
+          <w:color w:val="1F497D" w:themeColor="text2"/>
+        </w:rPr>
+      </w:pPr>
+      <w:r>
+        <w:rPr>
+          <w:color w:val="1F497D" w:themeColor="text2"/>
+        </w:rPr>
+        <w:t>We know that</w:t>
+      </w:r>
+      <w:r>
+        <w:rPr>
+          <w:color w:val="1F497D" w:themeColor="text2"/>
+        </w:rPr>
+        <w:t xml:space="preserve"> the following 2 facts – </w:t>
+      </w:r>
     </w:p>
     <w:p>
       <w:pPr>
@@ -2621,7 +4187,62 @@
           <w:tab w:val="left" w:pos="1540"/>
         </w:tabs>
         <w:spacing w:before="1"/>
-      </w:pPr>
+        <w:rPr>
+          <w:i/>
+          <w:iCs/>
+          <w:color w:val="1F497D" w:themeColor="text2"/>
+        </w:rPr>
+      </w:pPr>
+      <w:r>
+        <w:rPr>
+          <w:color w:val="1F497D" w:themeColor="text2"/>
+        </w:rPr>
+        <w:t xml:space="preserve">1. </w:t>
+      </w:r>
+      <w:r>
+        <w:rPr>
+          <w:color w:val="1F497D" w:themeColor="text2"/>
+        </w:rPr>
+        <w:t xml:space="preserve"> </w:t>
+      </w:r>
+      <w:r>
+        <w:rPr>
+          <w:i/>
+          <w:iCs/>
+          <w:color w:val="1F497D" w:themeColor="text2"/>
+        </w:rPr>
+        <w:t>knot -&gt; cycle</w:t>
+      </w:r>
+      <w:r>
+        <w:rPr>
+          <w:i/>
+          <w:iCs/>
+          <w:color w:val="1F497D" w:themeColor="text2"/>
+        </w:rPr>
+        <w:t xml:space="preserve">  </w:t>
+      </w:r>
+      <w:r>
+        <w:rPr>
+          <w:color w:val="1F497D" w:themeColor="text2"/>
+        </w:rPr>
+        <w:t xml:space="preserve">2. </w:t>
+      </w:r>
+      <w:r>
+        <w:rPr>
+          <w:i/>
+          <w:iCs/>
+          <w:color w:val="1F497D" w:themeColor="text2"/>
+        </w:rPr>
+        <w:t>deadlock -&gt; cycl</w:t>
+      </w:r>
+      <w:r>
+        <w:rPr>
+          <w:i/>
+          <w:iCs/>
+          <w:color w:val="1F497D" w:themeColor="text2"/>
+        </w:rPr>
+        <w:t>e (proved above)</w:t>
+      </w:r>
     </w:p>
     <w:p>
       <w:pPr>
@@ -2629,175 +4250,33 @@
           <w:tab w:val="left" w:pos="1540"/>
         </w:tabs>
         <w:spacing w:before="1"/>
-      </w:pPr>
-    </w:p>
-    <w:p>
-      <w:pPr>
-        <w:tabs>
-          <w:tab w:val="left" w:pos="1540"/>
-        </w:tabs>
-        <w:spacing w:before="1"/>
-      </w:pPr>
-    </w:p>
-    <w:p>
-      <w:pPr>
-        <w:tabs>
-          <w:tab w:val="left" w:pos="1540"/>
-        </w:tabs>
-        <w:spacing w:before="1"/>
-      </w:pPr>
-    </w:p>
-    <w:p>
-      <w:pPr>
-        <w:tabs>
-          <w:tab w:val="left" w:pos="1540"/>
-        </w:tabs>
-        <w:spacing w:before="1"/>
-      </w:pPr>
-    </w:p>
-    <w:p>
-      <w:pPr>
-        <w:tabs>
-          <w:tab w:val="left" w:pos="1540"/>
-        </w:tabs>
-        <w:spacing w:before="1"/>
-      </w:pPr>
-    </w:p>
-    <w:p>
-      <w:pPr>
-        <w:tabs>
-          <w:tab w:val="left" w:pos="1540"/>
-        </w:tabs>
-        <w:spacing w:before="1"/>
-      </w:pPr>
-    </w:p>
-    <w:p>
-      <w:pPr>
-        <w:tabs>
-          <w:tab w:val="left" w:pos="1540"/>
-        </w:tabs>
-        <w:spacing w:before="1"/>
-      </w:pPr>
-    </w:p>
-    <w:p>
-      <w:pPr>
-        <w:tabs>
-          <w:tab w:val="left" w:pos="1540"/>
-        </w:tabs>
-        <w:spacing w:before="1"/>
-      </w:pPr>
-    </w:p>
-    <w:p>
-      <w:pPr>
-        <w:tabs>
-          <w:tab w:val="left" w:pos="1540"/>
-        </w:tabs>
-        <w:spacing w:before="1"/>
-      </w:pPr>
-    </w:p>
-    <w:p>
-      <w:pPr>
-        <w:tabs>
-          <w:tab w:val="left" w:pos="1540"/>
-        </w:tabs>
-        <w:spacing w:before="1"/>
-      </w:pPr>
-    </w:p>
-    <w:p>
-      <w:pPr>
-        <w:tabs>
-          <w:tab w:val="left" w:pos="1540"/>
-        </w:tabs>
-        <w:spacing w:before="1"/>
-      </w:pPr>
-    </w:p>
-    <w:p>
-      <w:pPr>
-        <w:tabs>
-          <w:tab w:val="left" w:pos="1540"/>
-        </w:tabs>
-        <w:spacing w:before="1"/>
-      </w:pPr>
-    </w:p>
-    <w:p>
-      <w:pPr>
-        <w:tabs>
-          <w:tab w:val="left" w:pos="1540"/>
-        </w:tabs>
-        <w:spacing w:before="1"/>
-      </w:pPr>
-    </w:p>
-    <w:p>
-      <w:pPr>
-        <w:tabs>
-          <w:tab w:val="left" w:pos="1540"/>
-        </w:tabs>
-        <w:spacing w:before="1"/>
-      </w:pPr>
-    </w:p>
-    <w:p>
-      <w:pPr>
-        <w:tabs>
-          <w:tab w:val="left" w:pos="1540"/>
-        </w:tabs>
-        <w:spacing w:before="1"/>
-      </w:pPr>
-    </w:p>
-    <w:p>
-      <w:pPr>
-        <w:tabs>
-          <w:tab w:val="left" w:pos="1540"/>
-        </w:tabs>
-        <w:spacing w:before="1"/>
-      </w:pPr>
-    </w:p>
-    <w:p>
-      <w:pPr>
-        <w:tabs>
-          <w:tab w:val="left" w:pos="1540"/>
-        </w:tabs>
-        <w:spacing w:before="1"/>
-      </w:pPr>
-    </w:p>
-    <w:p>
-      <w:pPr>
-        <w:tabs>
-          <w:tab w:val="left" w:pos="1540"/>
-        </w:tabs>
-        <w:spacing w:before="1"/>
-      </w:pPr>
-    </w:p>
-    <w:p>
-      <w:pPr>
-        <w:tabs>
-          <w:tab w:val="left" w:pos="1540"/>
-        </w:tabs>
-        <w:spacing w:before="1"/>
-      </w:pPr>
-    </w:p>
-    <w:p>
-      <w:pPr>
-        <w:tabs>
-          <w:tab w:val="left" w:pos="1540"/>
-        </w:tabs>
-        <w:spacing w:before="1"/>
-      </w:pPr>
-    </w:p>
-    <w:p>
-      <w:pPr>
-        <w:tabs>
-          <w:tab w:val="left" w:pos="1540"/>
-        </w:tabs>
-        <w:spacing w:before="1"/>
-      </w:pPr>
-    </w:p>
-    <w:p>
-      <w:pPr>
-        <w:tabs>
-          <w:tab w:val="left" w:pos="1540"/>
-        </w:tabs>
-        <w:spacing w:before="1"/>
-      </w:pPr>
+        <w:rPr>
+          <w:i/>
+          <w:iCs/>
+        </w:rPr>
+      </w:pPr>
+      <w:r>
+        <w:rPr>
+          <w:color w:val="1F497D" w:themeColor="text2"/>
+        </w:rPr>
+        <w:t xml:space="preserve">Hence, we can say that </w:t>
+      </w:r>
+      <w:r>
+        <w:rPr>
+          <w:i/>
+          <w:iCs/>
+          <w:color w:val="1F497D" w:themeColor="text2"/>
+        </w:rPr>
+        <w:t>deadlock -&gt; knot</w:t>
+      </w:r>
+      <w:r>
+        <w:rPr>
+          <w:i/>
+          <w:iCs/>
+          <w:color w:val="1F497D" w:themeColor="text2"/>
+        </w:rPr>
+        <w:t xml:space="preserve"> </w:t>
+      </w:r>
     </w:p>
     <w:p>
       <w:pPr>
@@ -3002,37 +4481,6 @@
       <w:r>
         <w:t>}</w:t>
       </w:r>
-    </w:p>
-    <w:p>
-      <w:pPr>
-        <w:pStyle w:val="BodyText"/>
-        <w:spacing w:line="252" w:lineRule="exact"/>
-        <w:ind w:left="599"/>
-        <w:rPr>
-          <w:i/>
-          <w:iCs/>
-          <w:color w:val="FF0000"/>
-          <w:sz w:val="20"/>
-          <w:szCs w:val="20"/>
-        </w:rPr>
-      </w:pPr>
-      <w:r>
-        <w:rPr>
-          <w:i/>
-          <w:iCs/>
-          <w:color w:val="FF0000"/>
-          <w:sz w:val="20"/>
-          <w:szCs w:val="20"/>
-        </w:rPr>
-        <w:t xml:space="preserve">to do: understand the job of this </w:t>
-      </w:r>
-    </w:p>
-    <w:p>
-      <w:pPr>
-        <w:pStyle w:val="BodyText"/>
-        <w:spacing w:before="92" w:line="251" w:lineRule="exact"/>
-        <w:ind w:left="599"/>
-      </w:pPr>
       <w:r>
         <w:br w:type="column"/>
       </w:r>
@@ -3107,16 +4555,6 @@
         <w:pStyle w:val="BodyText"/>
         <w:spacing w:before="1" w:line="213" w:lineRule="exact"/>
         <w:ind w:left="5999"/>
-      </w:pPr>
-      <w:r>
-        <w:t>}</w:t>
-      </w:r>
-    </w:p>
-    <w:p>
-      <w:pPr>
-        <w:pStyle w:val="BodyText"/>
-        <w:spacing w:before="1" w:line="213" w:lineRule="exact"/>
-        <w:ind w:left="5999"/>
         <w:rPr>
           <w:i/>
           <w:iCs/>
@@ -3126,6 +4564,54 @@
         </w:rPr>
       </w:pPr>
       <w:r>
+        <w:t>}</w:t>
+      </w:r>
+    </w:p>
+    <w:p>
+      <w:pPr>
+        <w:pStyle w:val="BodyText"/>
+        <w:spacing w:line="213" w:lineRule="exact"/>
+        <w:ind w:left="632"/>
+      </w:pPr>
+      <w:r>
+        <w:t>PROCESS #3</w:t>
+      </w:r>
+    </w:p>
+    <w:p>
+      <w:pPr>
+        <w:pStyle w:val="BodyText"/>
+        <w:spacing w:before="4" w:line="237" w:lineRule="auto"/>
+        <w:ind w:left="632" w:right="6790"/>
+      </w:pPr>
+      <w:r>
+        <w:t>var c: pointer to type block; while(1)</w:t>
+      </w:r>
+    </w:p>
+    <w:p>
+      <w:pPr>
+        <w:pStyle w:val="BodyText"/>
+        <w:spacing w:before="1"/>
+        <w:ind w:left="632"/>
+      </w:pPr>
+      <w:r>
+        <w:t>{</w:t>
+      </w:r>
+    </w:p>
+    <w:p>
+      <w:pPr>
+        <w:pStyle w:val="BodyText"/>
+        <w:spacing w:before="1"/>
+        <w:ind w:left="742" w:right="6002"/>
+      </w:pPr>
+      <w:r>
+        <w:t>c:=unlink(list-2); consume_information_in_block(c); link(c, freelist);</w:t>
+      </w:r>
+    </w:p>
+    <w:p>
+      <w:pPr>
+        <w:pStyle w:val="BodyText"/>
+        <w:spacing w:line="252" w:lineRule="exact"/>
+        <w:ind w:left="632"/>
         <w:rPr>
           <w:i/>
           <w:iCs/>
@@ -3133,8 +4619,955 @@
           <w:sz w:val="20"/>
           <w:szCs w:val="20"/>
         </w:rPr>
-        <w:t>to do: understand the job of this</w:t>
-      </w:r>
+      </w:pPr>
+      <w:r>
+        <w:t>}</w:t>
+      </w:r>
+    </w:p>
+    <w:p>
+      <w:pPr>
+        <w:spacing w:before="92"/>
+        <w:ind w:left="100" w:right="552"/>
+        <w:rPr>
+          <w:b/>
+        </w:rPr>
+      </w:pPr>
+      <w:r>
+        <w:t xml:space="preserve">Use simple semaphores to implement the necessary mutual exclusion and synchronization. </w:t>
+      </w:r>
+      <w:r>
+        <w:rPr>
+          <w:b/>
+        </w:rPr>
+        <w:t>The solution must be deadlock-free and concurrency should not be unnecessarily restricted.</w:t>
+      </w:r>
+    </w:p>
+    <w:p>
+      <w:pPr>
+        <w:spacing w:before="92"/>
+        <w:ind w:left="100" w:right="552"/>
+        <w:rPr>
+          <w:b/>
+          <w:bCs/>
+          <w:color w:val="1F497D" w:themeColor="text2"/>
+        </w:rPr>
+      </w:pPr>
+      <w:r>
+        <w:rPr>
+          <w:b/>
+          <w:bCs/>
+          <w:color w:val="1F497D" w:themeColor="text2"/>
+        </w:rPr>
+        <w:t>ANS</w:t>
+      </w:r>
+      <w:r>
+        <w:rPr>
+          <w:b/>
+          <w:bCs/>
+          <w:color w:val="1F497D" w:themeColor="text2"/>
+        </w:rPr>
+        <w:t>:</w:t>
+      </w:r>
+    </w:p>
+    <w:p>
+      <w:pPr>
+        <w:pStyle w:val="BodyText"/>
+        <w:spacing w:before="96" w:line="251" w:lineRule="exact"/>
+        <w:ind w:left="599"/>
+      </w:pPr>
+      <w:r>
+        <w:t>PROCESS #1</w:t>
+      </w:r>
+    </w:p>
+    <w:p>
+      <w:pPr>
+        <w:pStyle w:val="BodyText"/>
+        <w:ind w:left="599" w:right="736"/>
+      </w:pPr>
+      <w:r>
+        <w:t xml:space="preserve">var b: pointer to type block; </w:t>
+      </w:r>
+    </w:p>
+    <w:p>
+      <w:pPr>
+        <w:pStyle w:val="BodyText"/>
+        <w:ind w:right="736" w:firstLine="599"/>
+      </w:pPr>
+      <w:r>
+        <w:t>while (1)</w:t>
+      </w:r>
+    </w:p>
+    <w:p>
+      <w:pPr>
+        <w:pStyle w:val="BodyText"/>
+        <w:spacing w:before="1"/>
+        <w:ind w:left="599"/>
+      </w:pPr>
+      <w:r>
+        <w:t>{</w:t>
+      </w:r>
+    </w:p>
+    <w:p>
+      <w:pPr>
+        <w:pStyle w:val="BodyText"/>
+        <w:spacing w:before="1"/>
+        <w:ind w:left="599"/>
+        <w:rPr>
+          <w:b/>
+          <w:bCs/>
+          <w:i/>
+          <w:iCs/>
+          <w:color w:val="1F497D" w:themeColor="text2"/>
+        </w:rPr>
+      </w:pPr>
+      <w:r>
+        <w:rPr>
+          <w:i/>
+          <w:iCs/>
+          <w:color w:val="1F497D" w:themeColor="text2"/>
+        </w:rPr>
+        <w:tab/>
+      </w:r>
+      <w:r>
+        <w:rPr>
+          <w:i/>
+          <w:iCs/>
+          <w:color w:val="1F497D" w:themeColor="text2"/>
+        </w:rPr>
+        <w:tab/>
+      </w:r>
+      <w:r>
+        <w:rPr>
+          <w:b/>
+          <w:bCs/>
+          <w:i/>
+          <w:iCs/>
+          <w:color w:val="1F497D" w:themeColor="text2"/>
+        </w:rPr>
+        <w:t>P(</w:t>
+      </w:r>
+      <w:r>
+        <w:rPr>
+          <w:b/>
+          <w:bCs/>
+          <w:i/>
+          <w:iCs/>
+          <w:color w:val="1F497D" w:themeColor="text2"/>
+        </w:rPr>
+        <w:t>freelist</w:t>
+      </w:r>
+      <w:r>
+        <w:rPr>
+          <w:b/>
+          <w:bCs/>
+          <w:i/>
+          <w:iCs/>
+          <w:color w:val="1F497D" w:themeColor="text2"/>
+        </w:rPr>
+        <w:t>);</w:t>
+      </w:r>
+    </w:p>
+    <w:p>
+      <w:pPr>
+        <w:pStyle w:val="BodyText"/>
+        <w:spacing w:before="1"/>
+        <w:ind w:left="599"/>
+        <w:rPr>
+          <w:b/>
+          <w:bCs/>
+          <w:i/>
+          <w:iCs/>
+          <w:color w:val="1F497D" w:themeColor="text2"/>
+        </w:rPr>
+      </w:pPr>
+      <w:r>
+        <w:rPr>
+          <w:b/>
+          <w:bCs/>
+          <w:i/>
+          <w:iCs/>
+          <w:color w:val="1F497D" w:themeColor="text2"/>
+        </w:rPr>
+        <w:tab/>
+      </w:r>
+      <w:r>
+        <w:rPr>
+          <w:b/>
+          <w:bCs/>
+          <w:i/>
+          <w:iCs/>
+          <w:color w:val="1F497D" w:themeColor="text2"/>
+        </w:rPr>
+        <w:tab/>
+        <w:t>P(list-1);</w:t>
+      </w:r>
+    </w:p>
+    <w:p>
+      <w:pPr>
+        <w:pStyle w:val="BodyText"/>
+        <w:spacing w:before="2"/>
+        <w:ind w:left="1440" w:right="21"/>
+      </w:pPr>
+      <w:r>
+        <w:t xml:space="preserve">b:= unlink(freelist); </w:t>
+      </w:r>
+    </w:p>
+    <w:p>
+      <w:pPr>
+        <w:pStyle w:val="BodyText"/>
+        <w:spacing w:before="2"/>
+        <w:ind w:left="1440" w:right="21"/>
+      </w:pPr>
+      <w:r>
+        <w:t xml:space="preserve">produce_information_in_block(b); </w:t>
+      </w:r>
+    </w:p>
+    <w:p>
+      <w:pPr>
+        <w:pStyle w:val="BodyText"/>
+        <w:spacing w:before="2"/>
+        <w:ind w:left="1440" w:right="21"/>
+        <w:rPr>
+          <w:b/>
+          <w:bCs/>
+          <w:i/>
+          <w:iCs/>
+          <w:color w:val="1F497D" w:themeColor="text2"/>
+        </w:rPr>
+      </w:pPr>
+      <w:r>
+        <w:t>link(b, list1);</w:t>
+      </w:r>
+    </w:p>
+    <w:p>
+      <w:pPr>
+        <w:pStyle w:val="BodyText"/>
+        <w:spacing w:before="1"/>
+        <w:ind w:left="599"/>
+        <w:rPr>
+          <w:b/>
+          <w:bCs/>
+          <w:i/>
+          <w:iCs/>
+          <w:color w:val="1F497D" w:themeColor="text2"/>
+        </w:rPr>
+      </w:pPr>
+      <w:r>
+        <w:rPr>
+          <w:b/>
+          <w:bCs/>
+          <w:i/>
+          <w:iCs/>
+          <w:color w:val="1F497D" w:themeColor="text2"/>
+        </w:rPr>
+        <w:tab/>
+      </w:r>
+      <w:r>
+        <w:rPr>
+          <w:b/>
+          <w:bCs/>
+          <w:i/>
+          <w:iCs/>
+          <w:color w:val="1F497D" w:themeColor="text2"/>
+        </w:rPr>
+        <w:tab/>
+      </w:r>
+      <w:r>
+        <w:rPr>
+          <w:b/>
+          <w:bCs/>
+          <w:i/>
+          <w:iCs/>
+          <w:color w:val="1F497D" w:themeColor="text2"/>
+        </w:rPr>
+        <w:t>V</w:t>
+      </w:r>
+      <w:r>
+        <w:rPr>
+          <w:b/>
+          <w:bCs/>
+          <w:i/>
+          <w:iCs/>
+          <w:color w:val="1F497D" w:themeColor="text2"/>
+        </w:rPr>
+        <w:t>(list-1);</w:t>
+      </w:r>
+    </w:p>
+    <w:p>
+      <w:pPr>
+        <w:pStyle w:val="BodyText"/>
+        <w:spacing w:before="2"/>
+        <w:ind w:left="1440" w:right="21"/>
+        <w:rPr>
+          <w:b/>
+          <w:bCs/>
+          <w:i/>
+          <w:iCs/>
+          <w:color w:val="1F497D" w:themeColor="text2"/>
+        </w:rPr>
+      </w:pPr>
+      <w:r>
+        <w:rPr>
+          <w:b/>
+          <w:bCs/>
+          <w:i/>
+          <w:iCs/>
+          <w:color w:val="1F497D" w:themeColor="text2"/>
+        </w:rPr>
+        <w:t>V(</w:t>
+      </w:r>
+      <w:r>
+        <w:rPr>
+          <w:b/>
+          <w:bCs/>
+          <w:i/>
+          <w:iCs/>
+          <w:color w:val="1F497D" w:themeColor="text2"/>
+        </w:rPr>
+        <w:t>freelist</w:t>
+      </w:r>
+      <w:r>
+        <w:rPr>
+          <w:b/>
+          <w:bCs/>
+          <w:i/>
+          <w:iCs/>
+          <w:color w:val="1F497D" w:themeColor="text2"/>
+        </w:rPr>
+        <w:t>);</w:t>
+      </w:r>
+    </w:p>
+    <w:p>
+      <w:pPr>
+        <w:spacing w:before="92"/>
+        <w:ind w:right="552" w:firstLine="709"/>
+      </w:pPr>
+      <w:r>
+        <w:t>}</w:t>
+      </w:r>
+    </w:p>
+    <w:p>
+      <w:pPr>
+        <w:pStyle w:val="ListParagraph"/>
+        <w:numPr>
+          <w:ilvl w:val="0"/>
+          <w:numId w:val="7"/>
+        </w:numPr>
+        <w:spacing w:before="92"/>
+        <w:ind w:right="552"/>
+        <w:rPr>
+          <w:color w:val="1F497D" w:themeColor="text2"/>
+        </w:rPr>
+      </w:pPr>
+      <w:r>
+        <w:rPr>
+          <w:color w:val="1F497D" w:themeColor="text2"/>
+        </w:rPr>
+        <w:t>We wait for the freelist using P(freelist). And for list-1 using P(list-1).</w:t>
+      </w:r>
+    </w:p>
+    <w:p>
+      <w:pPr>
+        <w:pStyle w:val="ListParagraph"/>
+        <w:numPr>
+          <w:ilvl w:val="0"/>
+          <w:numId w:val="7"/>
+        </w:numPr>
+        <w:spacing w:before="92"/>
+        <w:ind w:right="552"/>
+        <w:rPr>
+          <w:color w:val="1F497D" w:themeColor="text2"/>
+        </w:rPr>
+      </w:pPr>
+      <w:r>
+        <w:rPr>
+          <w:color w:val="1F497D" w:themeColor="text2"/>
+        </w:rPr>
+        <w:t>Once the freelist is acquired by</w:t>
+      </w:r>
+      <w:r>
+        <w:rPr>
+          <w:color w:val="1F497D" w:themeColor="text2"/>
+        </w:rPr>
+        <w:t xml:space="preserve"> the process, required information is produced and using link it is added to the list-1.</w:t>
+      </w:r>
+    </w:p>
+    <w:p>
+      <w:pPr>
+        <w:pStyle w:val="ListParagraph"/>
+        <w:numPr>
+          <w:ilvl w:val="0"/>
+          <w:numId w:val="7"/>
+        </w:numPr>
+        <w:spacing w:before="92"/>
+        <w:ind w:right="552"/>
+        <w:rPr>
+          <w:color w:val="1F497D" w:themeColor="text2"/>
+        </w:rPr>
+      </w:pPr>
+      <w:r>
+        <w:rPr>
+          <w:color w:val="1F497D" w:themeColor="text2"/>
+        </w:rPr>
+        <w:t>Once this is done, we list-1 and freelist are freed for other processes using V(list-1) and V(freelist) respectively.</w:t>
+      </w:r>
+    </w:p>
+    <w:p>
+      <w:pPr>
+        <w:spacing w:before="92"/>
+        <w:ind w:right="552" w:firstLine="709"/>
+      </w:pPr>
+    </w:p>
+    <w:p>
+      <w:pPr>
+        <w:spacing w:before="92"/>
+        <w:ind w:right="552" w:firstLine="709"/>
+      </w:pPr>
+    </w:p>
+    <w:p>
+      <w:pPr>
+        <w:spacing w:before="92"/>
+        <w:ind w:right="552" w:firstLine="709"/>
+      </w:pPr>
+    </w:p>
+    <w:p>
+      <w:pPr>
+        <w:spacing w:before="92"/>
+        <w:ind w:right="552"/>
+      </w:pPr>
+    </w:p>
+    <w:p>
+      <w:pPr>
+        <w:spacing w:before="92"/>
+        <w:ind w:right="552" w:firstLine="709"/>
+      </w:pPr>
+      <w:r>
+        <w:lastRenderedPageBreak/>
+        <w:t>PROCESS #2</w:t>
+      </w:r>
+    </w:p>
+    <w:p>
+      <w:pPr>
+        <w:spacing w:before="92"/>
+        <w:ind w:right="552" w:firstLine="709"/>
+        <w:rPr>
+          <w:b/>
+          <w:bCs/>
+          <w:color w:val="1F497D" w:themeColor="text2"/>
+        </w:rPr>
+      </w:pPr>
+      <w:r>
+        <w:t>var x,y: pointer to type block;</w:t>
+      </w:r>
+    </w:p>
+    <w:p>
+      <w:pPr>
+        <w:spacing w:before="92"/>
+        <w:ind w:left="100" w:right="552"/>
+      </w:pPr>
+      <w:r>
+        <w:rPr>
+          <w:color w:val="1F497D" w:themeColor="text2"/>
+        </w:rPr>
+        <w:tab/>
+      </w:r>
+      <w:r>
+        <w:t>while (1)</w:t>
+      </w:r>
+    </w:p>
+    <w:p>
+      <w:pPr>
+        <w:spacing w:before="92"/>
+        <w:ind w:left="100" w:right="552"/>
+      </w:pPr>
+      <w:r>
+        <w:tab/>
+        <w:t>{</w:t>
+      </w:r>
+    </w:p>
+    <w:p>
+      <w:pPr>
+        <w:spacing w:before="92"/>
+        <w:ind w:left="100" w:right="552"/>
+        <w:rPr>
+          <w:b/>
+          <w:bCs/>
+          <w:i/>
+          <w:iCs/>
+          <w:color w:val="1F497D" w:themeColor="text2"/>
+        </w:rPr>
+      </w:pPr>
+      <w:r>
+        <w:rPr>
+          <w:b/>
+          <w:bCs/>
+          <w:i/>
+          <w:iCs/>
+          <w:color w:val="1F497D" w:themeColor="text2"/>
+        </w:rPr>
+        <w:tab/>
+      </w:r>
+      <w:r>
+        <w:rPr>
+          <w:b/>
+          <w:bCs/>
+          <w:i/>
+          <w:iCs/>
+          <w:color w:val="1F497D" w:themeColor="text2"/>
+        </w:rPr>
+        <w:tab/>
+      </w:r>
+      <w:r>
+        <w:rPr>
+          <w:b/>
+          <w:bCs/>
+          <w:i/>
+          <w:iCs/>
+          <w:color w:val="1F497D" w:themeColor="text2"/>
+        </w:rPr>
+        <w:t>P(</w:t>
+      </w:r>
+      <w:r>
+        <w:rPr>
+          <w:b/>
+          <w:bCs/>
+          <w:i/>
+          <w:iCs/>
+          <w:color w:val="1F497D" w:themeColor="text2"/>
+        </w:rPr>
+        <w:t>list-1</w:t>
+      </w:r>
+      <w:r>
+        <w:rPr>
+          <w:b/>
+          <w:bCs/>
+          <w:i/>
+          <w:iCs/>
+          <w:color w:val="1F497D" w:themeColor="text2"/>
+        </w:rPr>
+        <w:t>);</w:t>
+      </w:r>
+    </w:p>
+    <w:p>
+      <w:pPr>
+        <w:spacing w:before="92"/>
+        <w:ind w:left="100" w:right="552"/>
+        <w:rPr>
+          <w:b/>
+          <w:bCs/>
+          <w:i/>
+          <w:iCs/>
+          <w:color w:val="1F497D" w:themeColor="text2"/>
+        </w:rPr>
+      </w:pPr>
+      <w:r>
+        <w:tab/>
+      </w:r>
+      <w:r>
+        <w:tab/>
+        <w:t>x:=unlink(list-1);</w:t>
+      </w:r>
+    </w:p>
+    <w:p>
+      <w:pPr>
+        <w:spacing w:before="92"/>
+        <w:ind w:left="820" w:right="552" w:firstLine="620"/>
+        <w:rPr>
+          <w:b/>
+          <w:bCs/>
+          <w:i/>
+          <w:iCs/>
+          <w:color w:val="1F497D" w:themeColor="text2"/>
+        </w:rPr>
+      </w:pPr>
+      <w:r>
+        <w:rPr>
+          <w:b/>
+          <w:bCs/>
+          <w:i/>
+          <w:iCs/>
+          <w:color w:val="1F497D" w:themeColor="text2"/>
+        </w:rPr>
+        <w:t>V(</w:t>
+      </w:r>
+      <w:r>
+        <w:rPr>
+          <w:b/>
+          <w:bCs/>
+          <w:i/>
+          <w:iCs/>
+          <w:color w:val="1F497D" w:themeColor="text2"/>
+        </w:rPr>
+        <w:t>list-1</w:t>
+      </w:r>
+      <w:r>
+        <w:rPr>
+          <w:b/>
+          <w:bCs/>
+          <w:i/>
+          <w:iCs/>
+          <w:color w:val="1F497D" w:themeColor="text2"/>
+        </w:rPr>
+        <w:t>);</w:t>
+      </w:r>
+    </w:p>
+    <w:p>
+      <w:pPr>
+        <w:spacing w:before="92"/>
+        <w:ind w:left="820" w:right="552" w:firstLine="620"/>
+        <w:rPr>
+          <w:b/>
+          <w:bCs/>
+          <w:i/>
+          <w:iCs/>
+          <w:color w:val="1F497D" w:themeColor="text2"/>
+        </w:rPr>
+      </w:pPr>
+      <w:r>
+        <w:rPr>
+          <w:b/>
+          <w:bCs/>
+          <w:i/>
+          <w:iCs/>
+          <w:color w:val="1F497D" w:themeColor="text2"/>
+        </w:rPr>
+        <w:t>P(</w:t>
+      </w:r>
+      <w:r>
+        <w:rPr>
+          <w:b/>
+          <w:bCs/>
+          <w:i/>
+          <w:iCs/>
+          <w:color w:val="1F497D" w:themeColor="text2"/>
+        </w:rPr>
+        <w:t>freelist</w:t>
+      </w:r>
+      <w:r>
+        <w:rPr>
+          <w:b/>
+          <w:bCs/>
+          <w:i/>
+          <w:iCs/>
+          <w:color w:val="1F497D" w:themeColor="text2"/>
+        </w:rPr>
+        <w:t>);</w:t>
+      </w:r>
+    </w:p>
+    <w:p>
+      <w:pPr>
+        <w:spacing w:before="92"/>
+        <w:ind w:left="820" w:right="552" w:firstLine="620"/>
+        <w:rPr>
+          <w:b/>
+          <w:bCs/>
+          <w:i/>
+          <w:iCs/>
+          <w:color w:val="1F497D" w:themeColor="text2"/>
+        </w:rPr>
+      </w:pPr>
+      <w:r>
+        <w:rPr>
+          <w:b/>
+          <w:bCs/>
+          <w:i/>
+          <w:iCs/>
+          <w:color w:val="1F497D" w:themeColor="text2"/>
+        </w:rPr>
+        <w:t>P(list-2)</w:t>
+      </w:r>
+    </w:p>
+    <w:p>
+      <w:pPr>
+        <w:spacing w:before="92"/>
+        <w:ind w:left="100" w:right="552"/>
+      </w:pPr>
+      <w:r>
+        <w:tab/>
+      </w:r>
+      <w:r>
+        <w:tab/>
+        <w:t>y:=unlink</w:t>
+      </w:r>
+      <w:r>
+        <w:t>(freelist);</w:t>
+      </w:r>
+    </w:p>
+    <w:p>
+      <w:pPr>
+        <w:spacing w:before="92"/>
+        <w:ind w:left="100" w:right="552"/>
+      </w:pPr>
+      <w:r>
+        <w:tab/>
+      </w:r>
+      <w:r>
+        <w:tab/>
+        <w:t>use_block_x_to_produce_info_in_y(x,y);</w:t>
+      </w:r>
+    </w:p>
+    <w:p>
+      <w:pPr>
+        <w:spacing w:before="92"/>
+        <w:ind w:left="100" w:right="552"/>
+      </w:pPr>
+      <w:r>
+        <w:tab/>
+      </w:r>
+      <w:r>
+        <w:tab/>
+        <w:t>link(x, freelist);</w:t>
+      </w:r>
+    </w:p>
+    <w:p>
+      <w:pPr>
+        <w:spacing w:before="92"/>
+        <w:ind w:left="100" w:right="552"/>
+      </w:pPr>
+      <w:r>
+        <w:tab/>
+      </w:r>
+      <w:r>
+        <w:tab/>
+        <w:t>link(y, list-2);</w:t>
+      </w:r>
+      <w:r>
+        <w:tab/>
+      </w:r>
+    </w:p>
+    <w:p>
+      <w:pPr>
+        <w:spacing w:before="92"/>
+        <w:ind w:left="100" w:right="552"/>
+        <w:rPr>
+          <w:b/>
+          <w:bCs/>
+          <w:i/>
+          <w:iCs/>
+          <w:color w:val="1F497D" w:themeColor="text2"/>
+        </w:rPr>
+      </w:pPr>
+      <w:r>
+        <w:rPr>
+          <w:b/>
+          <w:bCs/>
+          <w:i/>
+          <w:iCs/>
+          <w:color w:val="1F497D" w:themeColor="text2"/>
+        </w:rPr>
+        <w:tab/>
+      </w:r>
+      <w:r>
+        <w:rPr>
+          <w:b/>
+          <w:bCs/>
+          <w:i/>
+          <w:iCs/>
+          <w:color w:val="1F497D" w:themeColor="text2"/>
+        </w:rPr>
+        <w:tab/>
+        <w:t>V(</w:t>
+      </w:r>
+      <w:r>
+        <w:rPr>
+          <w:b/>
+          <w:bCs/>
+          <w:i/>
+          <w:iCs/>
+          <w:color w:val="1F497D" w:themeColor="text2"/>
+        </w:rPr>
+        <w:t>list-2</w:t>
+      </w:r>
+      <w:r>
+        <w:rPr>
+          <w:b/>
+          <w:bCs/>
+          <w:i/>
+          <w:iCs/>
+          <w:color w:val="1F497D" w:themeColor="text2"/>
+        </w:rPr>
+        <w:t>);</w:t>
+      </w:r>
+    </w:p>
+    <w:p>
+      <w:pPr>
+        <w:spacing w:before="92"/>
+        <w:ind w:left="100" w:right="552"/>
+        <w:rPr>
+          <w:b/>
+          <w:bCs/>
+          <w:i/>
+          <w:iCs/>
+          <w:color w:val="1F497D" w:themeColor="text2"/>
+        </w:rPr>
+      </w:pPr>
+      <w:r>
+        <w:rPr>
+          <w:b/>
+          <w:bCs/>
+          <w:i/>
+          <w:iCs/>
+          <w:color w:val="1F497D" w:themeColor="text2"/>
+        </w:rPr>
+        <w:tab/>
+      </w:r>
+      <w:r>
+        <w:rPr>
+          <w:b/>
+          <w:bCs/>
+          <w:i/>
+          <w:iCs/>
+          <w:color w:val="1F497D" w:themeColor="text2"/>
+        </w:rPr>
+        <w:tab/>
+        <w:t>V(freelist);</w:t>
+      </w:r>
+    </w:p>
+    <w:p>
+      <w:pPr>
+        <w:spacing w:before="92"/>
+        <w:ind w:left="100" w:right="552"/>
+      </w:pPr>
+      <w:r>
+        <w:tab/>
+        <w:t xml:space="preserve"> }</w:t>
+      </w:r>
+    </w:p>
+    <w:p>
+      <w:pPr>
+        <w:pStyle w:val="ListParagraph"/>
+        <w:numPr>
+          <w:ilvl w:val="0"/>
+          <w:numId w:val="7"/>
+        </w:numPr>
+        <w:spacing w:before="92"/>
+        <w:ind w:right="552"/>
+        <w:rPr>
+          <w:color w:val="1F497D" w:themeColor="text2"/>
+        </w:rPr>
+      </w:pPr>
+      <w:r>
+        <w:rPr>
+          <w:color w:val="1F497D" w:themeColor="text2"/>
+        </w:rPr>
+        <w:t xml:space="preserve">We wait for the </w:t>
+      </w:r>
+      <w:r>
+        <w:rPr>
+          <w:color w:val="1F497D" w:themeColor="text2"/>
+        </w:rPr>
+        <w:t>list-1</w:t>
+      </w:r>
+      <w:r>
+        <w:rPr>
+          <w:color w:val="1F497D" w:themeColor="text2"/>
+        </w:rPr>
+        <w:t xml:space="preserve"> using P(</w:t>
+      </w:r>
+      <w:r>
+        <w:rPr>
+          <w:color w:val="1F497D" w:themeColor="text2"/>
+        </w:rPr>
+        <w:t>list-1</w:t>
+      </w:r>
+      <w:r>
+        <w:rPr>
+          <w:color w:val="1F497D" w:themeColor="text2"/>
+        </w:rPr>
+        <w:t xml:space="preserve">). And </w:t>
+      </w:r>
+      <w:r>
+        <w:rPr>
+          <w:color w:val="1F497D" w:themeColor="text2"/>
+        </w:rPr>
+        <w:t>once acquiring it to fetch value we free it using V(list-1)</w:t>
+      </w:r>
+    </w:p>
+    <w:p>
+      <w:pPr>
+        <w:pStyle w:val="ListParagraph"/>
+        <w:numPr>
+          <w:ilvl w:val="0"/>
+          <w:numId w:val="7"/>
+        </w:numPr>
+        <w:spacing w:before="92"/>
+        <w:ind w:right="552"/>
+        <w:rPr>
+          <w:color w:val="1F497D" w:themeColor="text2"/>
+        </w:rPr>
+      </w:pPr>
+      <w:r>
+        <w:rPr>
+          <w:color w:val="1F497D" w:themeColor="text2"/>
+        </w:rPr>
+        <w:t xml:space="preserve">Further we wait for freelist and list-2. </w:t>
+      </w:r>
+      <w:r>
+        <w:rPr>
+          <w:color w:val="1F497D" w:themeColor="text2"/>
+        </w:rPr>
+        <w:t>Once the</w:t>
+      </w:r>
+      <w:r>
+        <w:rPr>
+          <w:color w:val="1F497D" w:themeColor="text2"/>
+        </w:rPr>
+        <w:t xml:space="preserve">y have been </w:t>
+      </w:r>
+      <w:r>
+        <w:rPr>
+          <w:color w:val="1F497D" w:themeColor="text2"/>
+        </w:rPr>
+        <w:t>acquired by</w:t>
+      </w:r>
+      <w:r>
+        <w:rPr>
+          <w:color w:val="1F497D" w:themeColor="text2"/>
+        </w:rPr>
+        <w:t xml:space="preserve"> the process, </w:t>
+      </w:r>
+      <w:r>
+        <w:rPr>
+          <w:color w:val="1F497D" w:themeColor="text2"/>
+        </w:rPr>
+        <w:t>further code executes</w:t>
+      </w:r>
+      <w:r>
+        <w:rPr>
+          <w:color w:val="1F497D" w:themeColor="text2"/>
+        </w:rPr>
+        <w:t>.</w:t>
+      </w:r>
+    </w:p>
+    <w:p>
+      <w:pPr>
+        <w:pStyle w:val="ListParagraph"/>
+        <w:numPr>
+          <w:ilvl w:val="0"/>
+          <w:numId w:val="7"/>
+        </w:numPr>
+        <w:spacing w:before="92"/>
+        <w:ind w:right="552"/>
+        <w:rPr>
+          <w:color w:val="1F497D" w:themeColor="text2"/>
+        </w:rPr>
+      </w:pPr>
+      <w:r>
+        <w:rPr>
+          <w:color w:val="1F497D" w:themeColor="text2"/>
+        </w:rPr>
+        <w:t>Post the execution, we free the list-2 and freelist using V(list-2) and V(freelist).</w:t>
+      </w:r>
+    </w:p>
+    <w:p>
+      <w:pPr>
+        <w:pStyle w:val="ListParagraph"/>
+        <w:spacing w:before="92"/>
+        <w:ind w:left="720" w:right="552" w:firstLine="0"/>
+        <w:rPr>
+          <w:color w:val="1F497D" w:themeColor="text2"/>
+        </w:rPr>
+      </w:pPr>
     </w:p>
     <w:p>
       <w:pPr>
@@ -3170,20 +5603,193 @@
       <w:pPr>
         <w:pStyle w:val="BodyText"/>
         <w:spacing w:before="1"/>
-        <w:ind w:left="742" w:right="6002"/>
-      </w:pPr>
-      <w:r>
-        <w:t>c:=unlink(list-2); consume_information_in_block(c); link(c, freelist);</w:t>
-      </w:r>
-    </w:p>
-    <w:p>
-      <w:pPr>
-        <w:pStyle w:val="BodyText"/>
-        <w:spacing w:line="252" w:lineRule="exact"/>
         <w:ind w:left="632"/>
-      </w:pPr>
-      <w:r>
-        <w:t>}</w:t>
+        <w:rPr>
+          <w:b/>
+          <w:bCs/>
+          <w:i/>
+          <w:iCs/>
+          <w:color w:val="1F497D" w:themeColor="text2"/>
+        </w:rPr>
+      </w:pPr>
+      <w:r>
+        <w:tab/>
+      </w:r>
+      <w:r>
+        <w:tab/>
+      </w:r>
+      <w:r>
+        <w:rPr>
+          <w:b/>
+          <w:bCs/>
+          <w:i/>
+          <w:iCs/>
+          <w:color w:val="1F497D" w:themeColor="text2"/>
+        </w:rPr>
+        <w:t>P(</w:t>
+      </w:r>
+      <w:r>
+        <w:rPr>
+          <w:b/>
+          <w:bCs/>
+          <w:i/>
+          <w:iCs/>
+          <w:color w:val="1F497D" w:themeColor="text2"/>
+        </w:rPr>
+        <w:t>freelist</w:t>
+      </w:r>
+      <w:r>
+        <w:rPr>
+          <w:b/>
+          <w:bCs/>
+          <w:i/>
+          <w:iCs/>
+          <w:color w:val="1F497D" w:themeColor="text2"/>
+        </w:rPr>
+        <w:t>);</w:t>
+      </w:r>
+    </w:p>
+    <w:p>
+      <w:pPr>
+        <w:pStyle w:val="BodyText"/>
+        <w:spacing w:before="1"/>
+        <w:ind w:left="632"/>
+        <w:rPr>
+          <w:b/>
+          <w:bCs/>
+          <w:i/>
+          <w:iCs/>
+          <w:color w:val="1F497D" w:themeColor="text2"/>
+        </w:rPr>
+      </w:pPr>
+      <w:r>
+        <w:rPr>
+          <w:b/>
+          <w:bCs/>
+          <w:i/>
+          <w:iCs/>
+          <w:color w:val="1F497D" w:themeColor="text2"/>
+        </w:rPr>
+        <w:tab/>
+      </w:r>
+      <w:r>
+        <w:rPr>
+          <w:b/>
+          <w:bCs/>
+          <w:i/>
+          <w:iCs/>
+          <w:color w:val="1F497D" w:themeColor="text2"/>
+        </w:rPr>
+        <w:tab/>
+        <w:t>P(list-2);</w:t>
+      </w:r>
+    </w:p>
+    <w:p>
+      <w:pPr>
+        <w:pStyle w:val="BodyText"/>
+        <w:spacing w:before="1"/>
+        <w:ind w:left="1440" w:right="6002"/>
+      </w:pPr>
+      <w:r>
+        <w:t>c:=unlink(list-2); consume_information_in_block(c);</w:t>
+      </w:r>
+    </w:p>
+    <w:p>
+      <w:pPr>
+        <w:pStyle w:val="BodyText"/>
+        <w:spacing w:before="1"/>
+        <w:ind w:left="1440" w:right="6002"/>
+      </w:pPr>
+      <w:r>
+        <w:t>link(c, freelist);</w:t>
+      </w:r>
+    </w:p>
+    <w:p>
+      <w:pPr>
+        <w:pStyle w:val="BodyText"/>
+        <w:spacing w:before="1"/>
+        <w:ind w:left="1440" w:right="6002"/>
+        <w:rPr>
+          <w:b/>
+          <w:bCs/>
+          <w:i/>
+          <w:iCs/>
+          <w:color w:val="1F497D" w:themeColor="text2"/>
+        </w:rPr>
+      </w:pPr>
+      <w:r>
+        <w:rPr>
+          <w:b/>
+          <w:bCs/>
+          <w:i/>
+          <w:iCs/>
+          <w:color w:val="1F497D" w:themeColor="text2"/>
+        </w:rPr>
+        <w:t>V(</w:t>
+      </w:r>
+      <w:r>
+        <w:rPr>
+          <w:b/>
+          <w:bCs/>
+          <w:i/>
+          <w:iCs/>
+          <w:color w:val="1F497D" w:themeColor="text2"/>
+        </w:rPr>
+        <w:t>list-2</w:t>
+      </w:r>
+      <w:r>
+        <w:rPr>
+          <w:b/>
+          <w:bCs/>
+          <w:i/>
+          <w:iCs/>
+          <w:color w:val="1F497D" w:themeColor="text2"/>
+        </w:rPr>
+        <w:t>);</w:t>
+      </w:r>
+    </w:p>
+    <w:p>
+      <w:pPr>
+        <w:pStyle w:val="BodyText"/>
+        <w:spacing w:before="1"/>
+        <w:ind w:left="1440" w:right="6002"/>
+        <w:rPr>
+          <w:b/>
+          <w:bCs/>
+          <w:i/>
+          <w:iCs/>
+          <w:color w:val="1F497D" w:themeColor="text2"/>
+        </w:rPr>
+      </w:pPr>
+      <w:r>
+        <w:rPr>
+          <w:b/>
+          <w:bCs/>
+          <w:i/>
+          <w:iCs/>
+          <w:color w:val="1F497D" w:themeColor="text2"/>
+        </w:rPr>
+        <w:t>V(</w:t>
+      </w:r>
+      <w:r>
+        <w:rPr>
+          <w:b/>
+          <w:bCs/>
+          <w:i/>
+          <w:iCs/>
+          <w:color w:val="1F497D" w:themeColor="text2"/>
+        </w:rPr>
+        <w:t>freelist</w:t>
+      </w:r>
+      <w:r>
+        <w:rPr>
+          <w:b/>
+          <w:bCs/>
+          <w:i/>
+          <w:iCs/>
+          <w:color w:val="1F497D" w:themeColor="text2"/>
+        </w:rPr>
+        <w:t>);</w:t>
       </w:r>
     </w:p>
     <w:p>
@@ -3200,32 +5806,22 @@
         </w:rPr>
       </w:pPr>
       <w:r>
-        <w:rPr>
-          <w:i/>
-          <w:iCs/>
-          <w:color w:val="FF0000"/>
-          <w:sz w:val="20"/>
-          <w:szCs w:val="20"/>
-        </w:rPr>
-        <w:t>To do: understand the job of this</w:t>
+        <w:t>}</w:t>
       </w:r>
     </w:p>
     <w:p>
       <w:pPr>
         <w:spacing w:before="92"/>
-        <w:ind w:left="100" w:right="552"/>
-        <w:rPr>
-          <w:b/>
-        </w:rPr>
-      </w:pPr>
-      <w:r>
-        <w:t xml:space="preserve">Use simple semaphores to implement the necessary mutual exclusion and synchronization. </w:t>
-      </w:r>
-      <w:r>
-        <w:rPr>
-          <w:b/>
-        </w:rPr>
-        <w:t>The solution must be deadlock-free and concurrency should not be unnecessarily restricted.</w:t>
+        <w:ind w:right="552"/>
+        <w:rPr>
+          <w:color w:val="1F497D" w:themeColor="text2"/>
+        </w:rPr>
+      </w:pPr>
+      <w:r>
+        <w:rPr>
+          <w:color w:val="1F497D" w:themeColor="text2"/>
+        </w:rPr>
+        <w:t>Process #3 works similar to Process #1 difference being, list-2.</w:t>
       </w:r>
     </w:p>
     <w:sectPr>
@@ -3299,7 +5895,13 @@
       <w:pStyle w:val="Header"/>
     </w:pPr>
     <w:r>
-      <w:t>09.19.2022</w:t>
+      <w:t>09.</w:t>
+    </w:r>
+    <w:r>
+      <w:t>26</w:t>
+    </w:r>
+    <w:r>
+      <w:t>.2022</w:t>
     </w:r>
   </w:p>
 </w:hdr>
@@ -3827,7 +6429,7 @@
   <w:abstractNum w:abstractNumId="5" w15:restartNumberingAfterBreak="0">
     <w:nsid w:val="4E9D1861"/>
     <w:multiLevelType w:val="hybridMultilevel"/>
-    <w:tmpl w:val="0096C8BC"/>
+    <w:tmpl w:val="76B8EA18"/>
     <w:lvl w:ilvl="0" w:tplc="04090001">
       <w:start w:val="1"/>
       <w:numFmt w:val="bullet"/>
@@ -3840,7 +6442,7 @@
         <w:rFonts w:ascii="Symbol" w:hAnsi="Symbol" w:hint="default"/>
       </w:rPr>
     </w:lvl>
-    <w:lvl w:ilvl="1" w:tplc="04090003" w:tentative="1">
+    <w:lvl w:ilvl="1" w:tplc="04090003">
       <w:start w:val="1"/>
       <w:numFmt w:val="bullet"/>
       <w:lvlText w:val="o"/>

</xml_diff>